<commit_message>
updated jquery and bootstrap
</commit_message>
<xml_diff>
--- a/jquery/jquery.docx
+++ b/jquery/jquery.docx
@@ -920,7 +920,6 @@
             <w:insideH w:val="none" w:color="auto" w:sz="0" w:space="0"/>
             <w:insideV w:val="none" w:color="auto" w:sz="0" w:space="0"/>
           </w:tblBorders>
-          <w:shd w:val="clear" w:color="auto" w:fill="FFFFFF"/>
           <w:tblCellMar>
             <w:top w:w="15" w:type="dxa"/>
             <w:left w:w="15" w:type="dxa"/>
@@ -1038,7 +1037,6 @@
             <w:insideH w:val="none" w:color="auto" w:sz="0" w:space="0"/>
             <w:insideV w:val="none" w:color="auto" w:sz="0" w:space="0"/>
           </w:tblBorders>
-          <w:shd w:val="clear" w:color="auto" w:fill="FFFFFF"/>
           <w:tblCellMar>
             <w:top w:w="15" w:type="dxa"/>
             <w:left w:w="15" w:type="dxa"/>
@@ -4634,63 +4632,3054 @@
         </w:rPr>
         <w:t>The attr() method also allows you to set multiple attributes at the same time.</w:t>
       </w:r>
+    </w:p>
+    <w:p>
+      <w:pPr>
+        <w:outlineLvl w:val="9"/>
+        <w:rPr>
+          <w:rFonts w:hint="default" w:ascii="Verdana" w:hAnsi="Verdana" w:eastAsia="SimSun"/>
+          <w:i w:val="0"/>
+          <w:iCs w:val="0"/>
+          <w:caps w:val="0"/>
+          <w:color w:val="000000"/>
+          <w:spacing w:val="0"/>
+          <w:sz w:val="24"/>
+          <w:szCs w:val="24"/>
+          <w:shd w:val="clear" w:fill="FFFFFF"/>
+          <w:lang w:val="en-IN"/>
+        </w:rPr>
+      </w:pPr>
+    </w:p>
+    <w:p>
+      <w:pPr>
+        <w:outlineLvl w:val="9"/>
+        <w:rPr>
+          <w:rFonts w:hint="default" w:ascii="Verdana" w:hAnsi="Verdana" w:eastAsia="SimSun"/>
+          <w:i w:val="0"/>
+          <w:iCs w:val="0"/>
+          <w:caps w:val="0"/>
+          <w:color w:val="000000"/>
+          <w:spacing w:val="0"/>
+          <w:sz w:val="24"/>
+          <w:szCs w:val="24"/>
+          <w:shd w:val="clear" w:fill="FFFFFF"/>
+          <w:lang w:val="en-IN"/>
+        </w:rPr>
+      </w:pPr>
+      <w:r>
+        <w:rPr>
+          <w:rFonts w:ascii="Verdana" w:hAnsi="Verdana" w:eastAsia="SimSun" w:cs="Verdana"/>
+          <w:i w:val="0"/>
+          <w:iCs w:val="0"/>
+          <w:caps w:val="0"/>
+          <w:color w:val="000000"/>
+          <w:spacing w:val="0"/>
+          <w:sz w:val="22"/>
+          <w:szCs w:val="22"/>
+          <w:shd w:val="clear" w:fill="FFFFFF"/>
+        </w:rPr>
+        <w:t>The callback function has two parameters: the index of the current element in the list of elements selected and the original (old) attribute value.</w:t>
+      </w:r>
+    </w:p>
+    <w:p>
+      <w:pPr>
+        <w:outlineLvl w:val="9"/>
+        <w:rPr>
+          <w:rFonts w:hint="default" w:ascii="Verdana" w:hAnsi="Verdana" w:eastAsia="SimSun"/>
+          <w:i w:val="0"/>
+          <w:iCs w:val="0"/>
+          <w:caps w:val="0"/>
+          <w:color w:val="000000"/>
+          <w:spacing w:val="0"/>
+          <w:sz w:val="24"/>
+          <w:szCs w:val="24"/>
+          <w:shd w:val="clear" w:fill="FFFFFF"/>
+          <w:lang w:val="en-IN"/>
+        </w:rPr>
+      </w:pPr>
+    </w:p>
+    <w:p>
+      <w:pPr>
+        <w:outlineLvl w:val="9"/>
+        <w:rPr>
+          <w:rFonts w:hint="default" w:ascii="Verdana" w:hAnsi="Verdana" w:eastAsia="SimSun"/>
+          <w:i w:val="0"/>
+          <w:iCs w:val="0"/>
+          <w:caps w:val="0"/>
+          <w:color w:val="000000"/>
+          <w:spacing w:val="0"/>
+          <w:sz w:val="24"/>
+          <w:szCs w:val="24"/>
+          <w:shd w:val="clear" w:fill="FFFFFF"/>
+          <w:lang w:val="en-IN"/>
+        </w:rPr>
+      </w:pPr>
+      <w:r>
+        <w:rPr>
+          <w:rFonts w:hint="default" w:ascii="Verdana" w:hAnsi="Verdana" w:eastAsia="SimSun"/>
+          <w:i w:val="0"/>
+          <w:iCs w:val="0"/>
+          <w:caps w:val="0"/>
+          <w:color w:val="000000"/>
+          <w:spacing w:val="0"/>
+          <w:sz w:val="24"/>
+          <w:szCs w:val="24"/>
+          <w:shd w:val="clear" w:fill="FFFFFF"/>
+          <w:lang w:val="en-IN"/>
+        </w:rPr>
+        <w:t>jQuery add</w:t>
+      </w:r>
+    </w:p>
+    <w:p>
+      <w:pPr>
+        <w:outlineLvl w:val="9"/>
+        <w:rPr>
+          <w:rFonts w:hint="default" w:ascii="Verdana" w:hAnsi="Verdana" w:eastAsia="SimSun"/>
+          <w:i w:val="0"/>
+          <w:iCs w:val="0"/>
+          <w:caps w:val="0"/>
+          <w:color w:val="000000"/>
+          <w:spacing w:val="0"/>
+          <w:sz w:val="24"/>
+          <w:szCs w:val="24"/>
+          <w:shd w:val="clear" w:fill="FFFFFF"/>
+          <w:lang w:val="en-IN"/>
+        </w:rPr>
+      </w:pPr>
+    </w:p>
+    <w:p>
+      <w:pPr>
+        <w:outlineLvl w:val="9"/>
+        <w:rPr>
+          <w:rFonts w:hint="default" w:ascii="Verdana" w:hAnsi="Verdana" w:eastAsia="SimSun"/>
+          <w:i w:val="0"/>
+          <w:iCs w:val="0"/>
+          <w:caps w:val="0"/>
+          <w:color w:val="000000"/>
+          <w:spacing w:val="0"/>
+          <w:sz w:val="24"/>
+          <w:szCs w:val="24"/>
+          <w:shd w:val="clear" w:fill="FFFFFF"/>
+          <w:lang w:val="en-IN"/>
+        </w:rPr>
+      </w:pPr>
+    </w:p>
+    <w:p>
+      <w:pPr>
+        <w:outlineLvl w:val="9"/>
+        <w:rPr>
+          <w:rFonts w:hint="default" w:ascii="Verdana" w:hAnsi="Verdana" w:eastAsia="SimSun"/>
+          <w:i w:val="0"/>
+          <w:iCs w:val="0"/>
+          <w:caps w:val="0"/>
+          <w:color w:val="000000"/>
+          <w:spacing w:val="0"/>
+          <w:sz w:val="24"/>
+          <w:szCs w:val="24"/>
+          <w:shd w:val="clear" w:fill="FFFFFF"/>
+          <w:lang w:val="en-IN"/>
+        </w:rPr>
+      </w:pPr>
+      <w:r>
+        <w:rPr>
+          <w:rFonts w:hint="default" w:ascii="Verdana" w:hAnsi="Verdana" w:eastAsia="SimSun"/>
+          <w:i w:val="0"/>
+          <w:iCs w:val="0"/>
+          <w:caps w:val="0"/>
+          <w:color w:val="000000"/>
+          <w:spacing w:val="0"/>
+          <w:sz w:val="24"/>
+          <w:szCs w:val="24"/>
+          <w:shd w:val="clear" w:fill="FFFFFF"/>
+          <w:lang w:val="en-IN"/>
+        </w:rPr>
+        <w:t>append() - Inserts content at the end of the selected elements</w:t>
+      </w:r>
+    </w:p>
+    <w:p>
+      <w:pPr>
+        <w:outlineLvl w:val="9"/>
+        <w:rPr>
+          <w:rFonts w:hint="default" w:ascii="Verdana" w:hAnsi="Verdana" w:eastAsia="SimSun"/>
+          <w:i w:val="0"/>
+          <w:iCs w:val="0"/>
+          <w:caps w:val="0"/>
+          <w:color w:val="000000"/>
+          <w:spacing w:val="0"/>
+          <w:sz w:val="24"/>
+          <w:szCs w:val="24"/>
+          <w:shd w:val="clear" w:fill="FFFFFF"/>
+          <w:lang w:val="en-IN"/>
+        </w:rPr>
+      </w:pPr>
+      <w:r>
+        <w:rPr>
+          <w:rFonts w:hint="default" w:ascii="Verdana" w:hAnsi="Verdana" w:eastAsia="SimSun"/>
+          <w:i w:val="0"/>
+          <w:iCs w:val="0"/>
+          <w:caps w:val="0"/>
+          <w:color w:val="000000"/>
+          <w:spacing w:val="0"/>
+          <w:sz w:val="24"/>
+          <w:szCs w:val="24"/>
+          <w:shd w:val="clear" w:fill="FFFFFF"/>
+          <w:lang w:val="en-IN"/>
+        </w:rPr>
+        <w:t>prepend() - Inserts content at the beginning of the selected elements</w:t>
+      </w:r>
+    </w:p>
+    <w:p>
+      <w:pPr>
+        <w:outlineLvl w:val="9"/>
+        <w:rPr>
+          <w:rFonts w:hint="default" w:ascii="Verdana" w:hAnsi="Verdana" w:eastAsia="SimSun"/>
+          <w:i w:val="0"/>
+          <w:iCs w:val="0"/>
+          <w:caps w:val="0"/>
+          <w:color w:val="000000"/>
+          <w:spacing w:val="0"/>
+          <w:sz w:val="24"/>
+          <w:szCs w:val="24"/>
+          <w:shd w:val="clear" w:fill="FFFFFF"/>
+          <w:lang w:val="en-IN"/>
+        </w:rPr>
+      </w:pPr>
+      <w:r>
+        <w:rPr>
+          <w:rFonts w:hint="default" w:ascii="Verdana" w:hAnsi="Verdana" w:eastAsia="SimSun"/>
+          <w:i w:val="0"/>
+          <w:iCs w:val="0"/>
+          <w:caps w:val="0"/>
+          <w:color w:val="000000"/>
+          <w:spacing w:val="0"/>
+          <w:sz w:val="24"/>
+          <w:szCs w:val="24"/>
+          <w:shd w:val="clear" w:fill="FFFFFF"/>
+          <w:lang w:val="en-IN"/>
+        </w:rPr>
+        <w:t>after() - Inserts content after the selected elements</w:t>
+      </w:r>
+    </w:p>
+    <w:p>
+      <w:pPr>
+        <w:outlineLvl w:val="9"/>
+        <w:rPr>
+          <w:rFonts w:hint="default" w:ascii="Verdana" w:hAnsi="Verdana" w:eastAsia="SimSun"/>
+          <w:i w:val="0"/>
+          <w:iCs w:val="0"/>
+          <w:caps w:val="0"/>
+          <w:color w:val="000000"/>
+          <w:spacing w:val="0"/>
+          <w:sz w:val="24"/>
+          <w:szCs w:val="24"/>
+          <w:shd w:val="clear" w:fill="FFFFFF"/>
+          <w:lang w:val="en-IN"/>
+        </w:rPr>
+      </w:pPr>
+      <w:r>
+        <w:rPr>
+          <w:rFonts w:hint="default" w:ascii="Verdana" w:hAnsi="Verdana" w:eastAsia="SimSun"/>
+          <w:i w:val="0"/>
+          <w:iCs w:val="0"/>
+          <w:caps w:val="0"/>
+          <w:color w:val="000000"/>
+          <w:spacing w:val="0"/>
+          <w:sz w:val="24"/>
+          <w:szCs w:val="24"/>
+          <w:shd w:val="clear" w:fill="FFFFFF"/>
+          <w:lang w:val="en-IN"/>
+        </w:rPr>
+        <w:t>before() - Inserts content before the selected elements</w:t>
+      </w:r>
+    </w:p>
+    <w:p>
+      <w:pPr>
+        <w:outlineLvl w:val="9"/>
+        <w:rPr>
+          <w:rFonts w:hint="default" w:ascii="Verdana" w:hAnsi="Verdana" w:eastAsia="SimSun"/>
+          <w:i w:val="0"/>
+          <w:iCs w:val="0"/>
+          <w:caps w:val="0"/>
+          <w:color w:val="000000"/>
+          <w:spacing w:val="0"/>
+          <w:sz w:val="24"/>
+          <w:szCs w:val="24"/>
+          <w:shd w:val="clear" w:fill="FFFFFF"/>
+          <w:lang w:val="en-IN"/>
+        </w:rPr>
+      </w:pPr>
+    </w:p>
+    <w:p>
+      <w:pPr>
+        <w:outlineLvl w:val="9"/>
+        <w:rPr>
+          <w:rFonts w:hint="default" w:ascii="Verdana" w:hAnsi="Verdana" w:eastAsia="SimSun"/>
+          <w:i w:val="0"/>
+          <w:iCs w:val="0"/>
+          <w:caps w:val="0"/>
+          <w:color w:val="000000"/>
+          <w:spacing w:val="0"/>
+          <w:sz w:val="24"/>
+          <w:szCs w:val="24"/>
+          <w:shd w:val="clear" w:fill="FFFFFF"/>
+          <w:lang w:val="en-IN"/>
+        </w:rPr>
+      </w:pPr>
+      <w:r>
+        <w:rPr>
+          <w:rFonts w:hint="default" w:ascii="Verdana" w:hAnsi="Verdana" w:eastAsia="SimSun"/>
+          <w:i w:val="0"/>
+          <w:iCs w:val="0"/>
+          <w:caps w:val="0"/>
+          <w:color w:val="000000"/>
+          <w:spacing w:val="0"/>
+          <w:sz w:val="24"/>
+          <w:szCs w:val="24"/>
+          <w:shd w:val="clear" w:fill="FFFFFF"/>
+          <w:lang w:val="en-IN"/>
+        </w:rPr>
+        <w:t>jQuery delete</w:t>
+      </w:r>
+    </w:p>
+    <w:p>
+      <w:pPr>
+        <w:outlineLvl w:val="9"/>
+        <w:rPr>
+          <w:rFonts w:hint="default" w:ascii="Verdana" w:hAnsi="Verdana" w:eastAsia="SimSun"/>
+          <w:i w:val="0"/>
+          <w:iCs w:val="0"/>
+          <w:caps w:val="0"/>
+          <w:color w:val="000000"/>
+          <w:spacing w:val="0"/>
+          <w:sz w:val="24"/>
+          <w:szCs w:val="24"/>
+          <w:shd w:val="clear" w:fill="FFFFFF"/>
+          <w:lang w:val="en-IN"/>
+        </w:rPr>
+      </w:pPr>
+    </w:p>
+    <w:p>
+      <w:pPr>
+        <w:outlineLvl w:val="9"/>
+        <w:rPr>
+          <w:rFonts w:hint="default" w:ascii="Verdana" w:hAnsi="Verdana" w:eastAsia="SimSun"/>
+          <w:i w:val="0"/>
+          <w:iCs w:val="0"/>
+          <w:caps w:val="0"/>
+          <w:color w:val="000000"/>
+          <w:spacing w:val="0"/>
+          <w:sz w:val="24"/>
+          <w:szCs w:val="24"/>
+          <w:shd w:val="clear" w:fill="FFFFFF"/>
+          <w:lang w:val="en-IN"/>
+        </w:rPr>
+      </w:pPr>
+      <w:r>
+        <w:rPr>
+          <w:rFonts w:hint="default" w:ascii="Verdana" w:hAnsi="Verdana" w:eastAsia="SimSun"/>
+          <w:i w:val="0"/>
+          <w:iCs w:val="0"/>
+          <w:caps w:val="0"/>
+          <w:color w:val="000000"/>
+          <w:spacing w:val="0"/>
+          <w:sz w:val="24"/>
+          <w:szCs w:val="24"/>
+          <w:shd w:val="clear" w:fill="FFFFFF"/>
+          <w:lang w:val="en-IN"/>
+        </w:rPr>
+        <w:t>To remove elements and content, there are mainly two jQuery methods:</w:t>
+      </w:r>
+    </w:p>
+    <w:p>
+      <w:pPr>
+        <w:outlineLvl w:val="9"/>
+        <w:rPr>
+          <w:rFonts w:hint="default" w:ascii="Verdana" w:hAnsi="Verdana" w:eastAsia="SimSun"/>
+          <w:i w:val="0"/>
+          <w:iCs w:val="0"/>
+          <w:caps w:val="0"/>
+          <w:color w:val="000000"/>
+          <w:spacing w:val="0"/>
+          <w:sz w:val="24"/>
+          <w:szCs w:val="24"/>
+          <w:shd w:val="clear" w:fill="FFFFFF"/>
+          <w:lang w:val="en-IN"/>
+        </w:rPr>
+      </w:pPr>
+    </w:p>
+    <w:p>
+      <w:pPr>
+        <w:outlineLvl w:val="9"/>
+        <w:rPr>
+          <w:rFonts w:hint="default" w:ascii="Verdana" w:hAnsi="Verdana" w:eastAsia="SimSun"/>
+          <w:i w:val="0"/>
+          <w:iCs w:val="0"/>
+          <w:caps w:val="0"/>
+          <w:color w:val="000000"/>
+          <w:spacing w:val="0"/>
+          <w:sz w:val="24"/>
+          <w:szCs w:val="24"/>
+          <w:shd w:val="clear" w:fill="FFFFFF"/>
+          <w:lang w:val="en-IN"/>
+        </w:rPr>
+      </w:pPr>
+      <w:r>
+        <w:rPr>
+          <w:rFonts w:hint="default" w:ascii="Verdana" w:hAnsi="Verdana" w:eastAsia="SimSun"/>
+          <w:i w:val="0"/>
+          <w:iCs w:val="0"/>
+          <w:caps w:val="0"/>
+          <w:color w:val="000000"/>
+          <w:spacing w:val="0"/>
+          <w:sz w:val="24"/>
+          <w:szCs w:val="24"/>
+          <w:shd w:val="clear" w:fill="FFFFFF"/>
+          <w:lang w:val="en-IN"/>
+        </w:rPr>
+        <w:t>remove() - Removes the selected element (and its child elements)</w:t>
+      </w:r>
+    </w:p>
+    <w:p>
+      <w:pPr>
+        <w:outlineLvl w:val="9"/>
+        <w:rPr>
+          <w:rFonts w:hint="default" w:ascii="Verdana" w:hAnsi="Verdana" w:eastAsia="SimSun"/>
+          <w:i w:val="0"/>
+          <w:iCs w:val="0"/>
+          <w:caps w:val="0"/>
+          <w:color w:val="000000"/>
+          <w:spacing w:val="0"/>
+          <w:sz w:val="24"/>
+          <w:szCs w:val="24"/>
+          <w:shd w:val="clear" w:fill="FFFFFF"/>
+          <w:lang w:val="en-IN"/>
+        </w:rPr>
+      </w:pPr>
+    </w:p>
+    <w:p>
+      <w:pPr>
+        <w:outlineLvl w:val="9"/>
+        <w:rPr>
+          <w:rFonts w:hint="default" w:ascii="Verdana" w:hAnsi="Verdana" w:eastAsia="SimSun"/>
+          <w:i w:val="0"/>
+          <w:iCs w:val="0"/>
+          <w:caps w:val="0"/>
+          <w:color w:val="000000"/>
+          <w:spacing w:val="0"/>
+          <w:sz w:val="24"/>
+          <w:szCs w:val="24"/>
+          <w:shd w:val="clear" w:fill="FFFFFF"/>
+          <w:lang w:val="en-IN"/>
+        </w:rPr>
+      </w:pPr>
+      <w:r>
+        <w:rPr>
+          <w:rFonts w:hint="default" w:ascii="Verdana" w:hAnsi="Verdana" w:eastAsia="SimSun"/>
+          <w:i w:val="0"/>
+          <w:iCs w:val="0"/>
+          <w:caps w:val="0"/>
+          <w:color w:val="000000"/>
+          <w:spacing w:val="0"/>
+          <w:sz w:val="24"/>
+          <w:szCs w:val="24"/>
+          <w:shd w:val="clear" w:fill="FFFFFF"/>
+          <w:lang w:val="en-IN"/>
+        </w:rPr>
+        <w:t>empty() - Removes the child elements from the selected element</w:t>
+      </w:r>
+    </w:p>
+    <w:p>
+      <w:pPr>
+        <w:outlineLvl w:val="9"/>
+        <w:rPr>
+          <w:rFonts w:hint="default" w:ascii="Verdana" w:hAnsi="Verdana" w:eastAsia="SimSun"/>
+          <w:i w:val="0"/>
+          <w:iCs w:val="0"/>
+          <w:caps w:val="0"/>
+          <w:color w:val="000000"/>
+          <w:spacing w:val="0"/>
+          <w:sz w:val="24"/>
+          <w:szCs w:val="24"/>
+          <w:shd w:val="clear" w:fill="FFFFFF"/>
+          <w:lang w:val="en-IN"/>
+        </w:rPr>
+      </w:pPr>
+    </w:p>
+    <w:p>
+      <w:pPr>
+        <w:outlineLvl w:val="9"/>
+        <w:rPr>
+          <w:rFonts w:hint="default" w:ascii="Verdana" w:hAnsi="Verdana" w:eastAsia="SimSun"/>
+          <w:i w:val="0"/>
+          <w:iCs w:val="0"/>
+          <w:caps w:val="0"/>
+          <w:color w:val="000000"/>
+          <w:spacing w:val="0"/>
+          <w:sz w:val="24"/>
+          <w:szCs w:val="24"/>
+          <w:shd w:val="clear" w:fill="FFFFFF"/>
+          <w:lang w:val="en-IN"/>
+        </w:rPr>
+      </w:pPr>
+      <w:r>
+        <w:rPr>
+          <w:rFonts w:hint="default" w:ascii="Verdana" w:hAnsi="Verdana" w:eastAsia="SimSun"/>
+          <w:i w:val="0"/>
+          <w:iCs w:val="0"/>
+          <w:caps w:val="0"/>
+          <w:color w:val="000000"/>
+          <w:spacing w:val="0"/>
+          <w:sz w:val="24"/>
+          <w:szCs w:val="24"/>
+          <w:shd w:val="clear" w:fill="FFFFFF"/>
+          <w:lang w:val="en-IN"/>
+        </w:rPr>
+        <w:t>jQuery css</w:t>
+      </w:r>
+    </w:p>
+    <w:p>
+      <w:pPr>
+        <w:outlineLvl w:val="9"/>
+        <w:rPr>
+          <w:rFonts w:hint="default" w:ascii="Verdana" w:hAnsi="Verdana" w:eastAsia="SimSun"/>
+          <w:i w:val="0"/>
+          <w:iCs w:val="0"/>
+          <w:caps w:val="0"/>
+          <w:color w:val="000000"/>
+          <w:spacing w:val="0"/>
+          <w:sz w:val="24"/>
+          <w:szCs w:val="24"/>
+          <w:shd w:val="clear" w:fill="FFFFFF"/>
+          <w:lang w:val="en-IN"/>
+        </w:rPr>
+      </w:pPr>
+    </w:p>
+    <w:p>
+      <w:pPr>
+        <w:outlineLvl w:val="9"/>
+        <w:rPr>
+          <w:rFonts w:hint="default" w:ascii="Verdana" w:hAnsi="Verdana" w:eastAsia="SimSun"/>
+          <w:i w:val="0"/>
+          <w:iCs w:val="0"/>
+          <w:caps w:val="0"/>
+          <w:color w:val="000000"/>
+          <w:spacing w:val="0"/>
+          <w:sz w:val="24"/>
+          <w:szCs w:val="24"/>
+          <w:shd w:val="clear" w:fill="FFFFFF"/>
+          <w:lang w:val="en-IN"/>
+        </w:rPr>
+      </w:pPr>
+      <w:r>
+        <w:rPr>
+          <w:rFonts w:hint="default" w:ascii="Verdana" w:hAnsi="Verdana" w:eastAsia="SimSun"/>
+          <w:i w:val="0"/>
+          <w:iCs w:val="0"/>
+          <w:caps w:val="0"/>
+          <w:color w:val="000000"/>
+          <w:spacing w:val="0"/>
+          <w:sz w:val="24"/>
+          <w:szCs w:val="24"/>
+          <w:shd w:val="clear" w:fill="FFFFFF"/>
+          <w:lang w:val="en-IN"/>
+        </w:rPr>
+        <w:t>addClass() - Adds one or more classes to the selected elements</w:t>
+      </w:r>
+    </w:p>
+    <w:p>
+      <w:pPr>
+        <w:outlineLvl w:val="9"/>
+        <w:rPr>
+          <w:rFonts w:hint="default" w:ascii="Verdana" w:hAnsi="Verdana" w:eastAsia="SimSun"/>
+          <w:i w:val="0"/>
+          <w:iCs w:val="0"/>
+          <w:caps w:val="0"/>
+          <w:color w:val="000000"/>
+          <w:spacing w:val="0"/>
+          <w:sz w:val="24"/>
+          <w:szCs w:val="24"/>
+          <w:shd w:val="clear" w:fill="FFFFFF"/>
+          <w:lang w:val="en-IN"/>
+        </w:rPr>
+      </w:pPr>
+      <w:r>
+        <w:rPr>
+          <w:rFonts w:hint="default" w:ascii="Verdana" w:hAnsi="Verdana" w:eastAsia="SimSun"/>
+          <w:i w:val="0"/>
+          <w:iCs w:val="0"/>
+          <w:caps w:val="0"/>
+          <w:color w:val="000000"/>
+          <w:spacing w:val="0"/>
+          <w:sz w:val="24"/>
+          <w:szCs w:val="24"/>
+          <w:shd w:val="clear" w:fill="FFFFFF"/>
+          <w:lang w:val="en-IN"/>
+        </w:rPr>
+        <w:t>removeClass() - Removes one or more classes from the selected elements</w:t>
+      </w:r>
+    </w:p>
+    <w:p>
+      <w:pPr>
+        <w:outlineLvl w:val="9"/>
+        <w:rPr>
+          <w:rFonts w:hint="default" w:ascii="Verdana" w:hAnsi="Verdana" w:eastAsia="SimSun"/>
+          <w:i w:val="0"/>
+          <w:iCs w:val="0"/>
+          <w:caps w:val="0"/>
+          <w:color w:val="000000"/>
+          <w:spacing w:val="0"/>
+          <w:sz w:val="24"/>
+          <w:szCs w:val="24"/>
+          <w:shd w:val="clear" w:fill="FFFFFF"/>
+          <w:lang w:val="en-IN"/>
+        </w:rPr>
+      </w:pPr>
+      <w:r>
+        <w:rPr>
+          <w:rFonts w:hint="default" w:ascii="Verdana" w:hAnsi="Verdana" w:eastAsia="SimSun"/>
+          <w:i w:val="0"/>
+          <w:iCs w:val="0"/>
+          <w:caps w:val="0"/>
+          <w:color w:val="000000"/>
+          <w:spacing w:val="0"/>
+          <w:sz w:val="24"/>
+          <w:szCs w:val="24"/>
+          <w:shd w:val="clear" w:fill="FFFFFF"/>
+          <w:lang w:val="en-IN"/>
+        </w:rPr>
+        <w:t>toggleClass() - Toggles between adding/removing classes from the selected elements</w:t>
+      </w:r>
+    </w:p>
+    <w:p>
+      <w:pPr>
+        <w:outlineLvl w:val="9"/>
+        <w:rPr>
+          <w:rFonts w:hint="default" w:ascii="Verdana" w:hAnsi="Verdana" w:eastAsia="SimSun"/>
+          <w:i w:val="0"/>
+          <w:iCs w:val="0"/>
+          <w:caps w:val="0"/>
+          <w:color w:val="000000"/>
+          <w:spacing w:val="0"/>
+          <w:sz w:val="24"/>
+          <w:szCs w:val="24"/>
+          <w:shd w:val="clear" w:fill="FFFFFF"/>
+          <w:lang w:val="en-IN"/>
+        </w:rPr>
+      </w:pPr>
+      <w:r>
+        <w:rPr>
+          <w:rFonts w:hint="default" w:ascii="Verdana" w:hAnsi="Verdana" w:eastAsia="SimSun"/>
+          <w:i w:val="0"/>
+          <w:iCs w:val="0"/>
+          <w:caps w:val="0"/>
+          <w:color w:val="000000"/>
+          <w:spacing w:val="0"/>
+          <w:sz w:val="24"/>
+          <w:szCs w:val="24"/>
+          <w:shd w:val="clear" w:fill="FFFFFF"/>
+          <w:lang w:val="en-IN"/>
+        </w:rPr>
+        <w:t>css() - Sets or returns the style attribute</w:t>
+      </w:r>
+    </w:p>
+    <w:p>
+      <w:pPr>
+        <w:outlineLvl w:val="9"/>
+        <w:rPr>
+          <w:rFonts w:hint="default" w:ascii="Verdana" w:hAnsi="Verdana" w:eastAsia="SimSun"/>
+          <w:i w:val="0"/>
+          <w:iCs w:val="0"/>
+          <w:caps w:val="0"/>
+          <w:color w:val="000000"/>
+          <w:spacing w:val="0"/>
+          <w:sz w:val="24"/>
+          <w:szCs w:val="24"/>
+          <w:shd w:val="clear" w:fill="FFFFFF"/>
+          <w:lang w:val="en-IN"/>
+        </w:rPr>
+      </w:pPr>
+    </w:p>
+    <w:p>
+      <w:pPr>
+        <w:outlineLvl w:val="9"/>
+        <w:rPr>
+          <w:rFonts w:hint="default" w:ascii="Verdana" w:hAnsi="Verdana" w:eastAsia="SimSun"/>
+          <w:i w:val="0"/>
+          <w:iCs w:val="0"/>
+          <w:caps w:val="0"/>
+          <w:color w:val="000000"/>
+          <w:spacing w:val="0"/>
+          <w:sz w:val="24"/>
+          <w:szCs w:val="24"/>
+          <w:shd w:val="clear" w:fill="FFFFFF"/>
+          <w:lang w:val="en-IN"/>
+        </w:rPr>
+      </w:pPr>
+      <w:r>
+        <w:rPr>
+          <w:rFonts w:hint="default" w:ascii="Verdana" w:hAnsi="Verdana" w:eastAsia="SimSun"/>
+          <w:i w:val="0"/>
+          <w:iCs w:val="0"/>
+          <w:caps w:val="0"/>
+          <w:color w:val="000000"/>
+          <w:spacing w:val="0"/>
+          <w:sz w:val="24"/>
+          <w:szCs w:val="24"/>
+          <w:shd w:val="clear" w:fill="FFFFFF"/>
+          <w:lang w:val="en-IN"/>
+        </w:rPr>
+        <w:t>The css() method sets or returns one or more style properties for the selected elements.</w:t>
+      </w:r>
+    </w:p>
+    <w:p>
+      <w:pPr>
+        <w:outlineLvl w:val="9"/>
+        <w:rPr>
+          <w:rFonts w:hint="default" w:ascii="Verdana" w:hAnsi="Verdana" w:eastAsia="SimSun"/>
+          <w:i w:val="0"/>
+          <w:iCs w:val="0"/>
+          <w:caps w:val="0"/>
+          <w:color w:val="000000"/>
+          <w:spacing w:val="0"/>
+          <w:sz w:val="24"/>
+          <w:szCs w:val="24"/>
+          <w:shd w:val="clear" w:fill="FFFFFF"/>
+          <w:lang w:val="en-IN"/>
+        </w:rPr>
+      </w:pPr>
+    </w:p>
+    <w:p>
+      <w:pPr>
+        <w:outlineLvl w:val="9"/>
+        <w:rPr>
+          <w:rFonts w:hint="default" w:ascii="Verdana" w:hAnsi="Verdana" w:eastAsia="SimSun"/>
+          <w:i w:val="0"/>
+          <w:iCs w:val="0"/>
+          <w:caps w:val="0"/>
+          <w:color w:val="000000"/>
+          <w:spacing w:val="0"/>
+          <w:sz w:val="24"/>
+          <w:szCs w:val="24"/>
+          <w:shd w:val="clear" w:fill="FFFFFF"/>
+          <w:lang w:val="en-IN"/>
+        </w:rPr>
+      </w:pPr>
+      <w:r>
+        <w:rPr>
+          <w:rFonts w:hint="default" w:ascii="Verdana" w:hAnsi="Verdana" w:eastAsia="SimSun"/>
+          <w:i w:val="0"/>
+          <w:iCs w:val="0"/>
+          <w:caps w:val="0"/>
+          <w:color w:val="000000"/>
+          <w:spacing w:val="0"/>
+          <w:sz w:val="24"/>
+          <w:szCs w:val="24"/>
+          <w:shd w:val="clear" w:fill="FFFFFF"/>
+          <w:lang w:val="en-IN"/>
+        </w:rPr>
+        <w:t>get property</w:t>
+      </w:r>
+    </w:p>
+    <w:p>
+      <w:pPr>
+        <w:outlineLvl w:val="9"/>
+        <w:rPr>
+          <w:rFonts w:hint="default" w:ascii="Verdana" w:hAnsi="Verdana" w:eastAsia="SimSun"/>
+          <w:i w:val="0"/>
+          <w:iCs w:val="0"/>
+          <w:caps w:val="0"/>
+          <w:color w:val="000000"/>
+          <w:spacing w:val="0"/>
+          <w:sz w:val="24"/>
+          <w:szCs w:val="24"/>
+          <w:shd w:val="clear" w:fill="FFFFFF"/>
+          <w:lang w:val="en-IN"/>
+        </w:rPr>
+      </w:pPr>
+      <w:r>
+        <w:rPr>
+          <w:rFonts w:hint="default" w:ascii="Verdana" w:hAnsi="Verdana" w:eastAsia="SimSun"/>
+          <w:i w:val="0"/>
+          <w:iCs w:val="0"/>
+          <w:caps w:val="0"/>
+          <w:color w:val="000000"/>
+          <w:spacing w:val="0"/>
+          <w:sz w:val="24"/>
+          <w:szCs w:val="24"/>
+          <w:shd w:val="clear" w:fill="FFFFFF"/>
+          <w:lang w:val="en-IN"/>
+        </w:rPr>
+        <w:t>css("propertyname");</w:t>
+      </w:r>
+    </w:p>
+    <w:p>
+      <w:pPr>
+        <w:outlineLvl w:val="9"/>
+        <w:rPr>
+          <w:rFonts w:hint="default" w:ascii="Verdana" w:hAnsi="Verdana" w:eastAsia="SimSun"/>
+          <w:i w:val="0"/>
+          <w:iCs w:val="0"/>
+          <w:caps w:val="0"/>
+          <w:color w:val="000000"/>
+          <w:spacing w:val="0"/>
+          <w:sz w:val="24"/>
+          <w:szCs w:val="24"/>
+          <w:shd w:val="clear" w:fill="FFFFFF"/>
+          <w:lang w:val="en-IN"/>
+        </w:rPr>
+      </w:pPr>
+    </w:p>
+    <w:p>
+      <w:pPr>
+        <w:outlineLvl w:val="9"/>
+        <w:rPr>
+          <w:rFonts w:hint="default" w:ascii="Verdana" w:hAnsi="Verdana" w:eastAsia="SimSun"/>
+          <w:i w:val="0"/>
+          <w:iCs w:val="0"/>
+          <w:caps w:val="0"/>
+          <w:color w:val="000000"/>
+          <w:spacing w:val="0"/>
+          <w:sz w:val="24"/>
+          <w:szCs w:val="24"/>
+          <w:shd w:val="clear" w:fill="FFFFFF"/>
+          <w:lang w:val="en-IN"/>
+        </w:rPr>
+      </w:pPr>
+      <w:r>
+        <w:rPr>
+          <w:rFonts w:hint="default" w:ascii="Verdana" w:hAnsi="Verdana" w:eastAsia="SimSun"/>
+          <w:i w:val="0"/>
+          <w:iCs w:val="0"/>
+          <w:caps w:val="0"/>
+          <w:color w:val="000000"/>
+          <w:spacing w:val="0"/>
+          <w:sz w:val="24"/>
+          <w:szCs w:val="24"/>
+          <w:shd w:val="clear" w:fill="FFFFFF"/>
+          <w:lang w:val="en-IN"/>
+        </w:rPr>
+        <w:t>set property</w:t>
+      </w:r>
+    </w:p>
+    <w:p>
+      <w:pPr>
+        <w:outlineLvl w:val="9"/>
+        <w:rPr>
+          <w:rFonts w:hint="default" w:ascii="Verdana" w:hAnsi="Verdana" w:eastAsia="SimSun"/>
+          <w:i w:val="0"/>
+          <w:iCs w:val="0"/>
+          <w:caps w:val="0"/>
+          <w:color w:val="000000"/>
+          <w:spacing w:val="0"/>
+          <w:sz w:val="24"/>
+          <w:szCs w:val="24"/>
+          <w:shd w:val="clear" w:fill="FFFFFF"/>
+          <w:lang w:val="en-IN"/>
+        </w:rPr>
+      </w:pPr>
+      <w:r>
+        <w:rPr>
+          <w:rFonts w:hint="default" w:ascii="Verdana" w:hAnsi="Verdana" w:eastAsia="SimSun"/>
+          <w:i w:val="0"/>
+          <w:iCs w:val="0"/>
+          <w:caps w:val="0"/>
+          <w:color w:val="000000"/>
+          <w:spacing w:val="0"/>
+          <w:sz w:val="24"/>
+          <w:szCs w:val="24"/>
+          <w:shd w:val="clear" w:fill="FFFFFF"/>
+          <w:lang w:val="en-IN"/>
+        </w:rPr>
+        <w:t>css("propertyname","value");</w:t>
+      </w:r>
+      <w:r>
+        <w:rPr>
+          <w:rFonts w:hint="default" w:ascii="Verdana" w:hAnsi="Verdana" w:eastAsia="SimSun"/>
+          <w:i w:val="0"/>
+          <w:iCs w:val="0"/>
+          <w:caps w:val="0"/>
+          <w:color w:val="000000"/>
+          <w:spacing w:val="0"/>
+          <w:sz w:val="24"/>
+          <w:szCs w:val="24"/>
+          <w:shd w:val="clear" w:fill="FFFFFF"/>
+          <w:lang w:val="en-IN"/>
+        </w:rPr>
+        <w:tab/>
+      </w:r>
+    </w:p>
+    <w:p>
+      <w:pPr>
+        <w:outlineLvl w:val="9"/>
+        <w:rPr>
+          <w:rFonts w:hint="default" w:ascii="Verdana" w:hAnsi="Verdana" w:eastAsia="SimSun"/>
+          <w:i w:val="0"/>
+          <w:iCs w:val="0"/>
+          <w:caps w:val="0"/>
+          <w:color w:val="000000"/>
+          <w:spacing w:val="0"/>
+          <w:sz w:val="24"/>
+          <w:szCs w:val="24"/>
+          <w:shd w:val="clear" w:fill="FFFFFF"/>
+          <w:lang w:val="en-IN"/>
+        </w:rPr>
+      </w:pPr>
+    </w:p>
+    <w:p>
+      <w:pPr>
+        <w:outlineLvl w:val="9"/>
+        <w:rPr>
+          <w:rFonts w:hint="default" w:ascii="Verdana" w:hAnsi="Verdana" w:eastAsia="SimSun"/>
+          <w:i w:val="0"/>
+          <w:iCs w:val="0"/>
+          <w:caps w:val="0"/>
+          <w:color w:val="000000"/>
+          <w:spacing w:val="0"/>
+          <w:sz w:val="24"/>
+          <w:szCs w:val="24"/>
+          <w:shd w:val="clear" w:fill="FFFFFF"/>
+          <w:lang w:val="en-IN"/>
+        </w:rPr>
+      </w:pPr>
+      <w:r>
+        <w:rPr>
+          <w:rFonts w:hint="default" w:ascii="Verdana" w:hAnsi="Verdana" w:eastAsia="SimSun"/>
+          <w:i w:val="0"/>
+          <w:iCs w:val="0"/>
+          <w:caps w:val="0"/>
+          <w:color w:val="000000"/>
+          <w:spacing w:val="0"/>
+          <w:sz w:val="24"/>
+          <w:szCs w:val="24"/>
+          <w:shd w:val="clear" w:fill="FFFFFF"/>
+          <w:lang w:val="en-IN"/>
+        </w:rPr>
+        <w:t>set multiple properties</w:t>
+      </w:r>
+    </w:p>
+    <w:p>
+      <w:pPr>
+        <w:outlineLvl w:val="9"/>
+        <w:rPr>
+          <w:rFonts w:hint="default" w:ascii="Verdana" w:hAnsi="Verdana" w:eastAsia="SimSun"/>
+          <w:i w:val="0"/>
+          <w:iCs w:val="0"/>
+          <w:caps w:val="0"/>
+          <w:color w:val="000000"/>
+          <w:spacing w:val="0"/>
+          <w:sz w:val="24"/>
+          <w:szCs w:val="24"/>
+          <w:shd w:val="clear" w:fill="FFFFFF"/>
+          <w:lang w:val="en-IN"/>
+        </w:rPr>
+      </w:pPr>
+      <w:r>
+        <w:rPr>
+          <w:rFonts w:hint="default" w:ascii="Verdana" w:hAnsi="Verdana" w:eastAsia="SimSun"/>
+          <w:i w:val="0"/>
+          <w:iCs w:val="0"/>
+          <w:caps w:val="0"/>
+          <w:color w:val="000000"/>
+          <w:spacing w:val="0"/>
+          <w:sz w:val="24"/>
+          <w:szCs w:val="24"/>
+          <w:shd w:val="clear" w:fill="FFFFFF"/>
+          <w:lang w:val="en-IN"/>
+        </w:rPr>
+        <w:t>css({"propertyname":"value","propertyname":"value",...});</w:t>
+      </w:r>
+    </w:p>
+    <w:p>
+      <w:pPr>
+        <w:outlineLvl w:val="9"/>
+        <w:rPr>
+          <w:rFonts w:hint="default" w:ascii="Verdana" w:hAnsi="Verdana" w:eastAsia="SimSun"/>
+          <w:i w:val="0"/>
+          <w:iCs w:val="0"/>
+          <w:caps w:val="0"/>
+          <w:color w:val="000000"/>
+          <w:spacing w:val="0"/>
+          <w:sz w:val="24"/>
+          <w:szCs w:val="24"/>
+          <w:shd w:val="clear" w:fill="FFFFFF"/>
+          <w:lang w:val="en-IN"/>
+        </w:rPr>
+      </w:pPr>
+    </w:p>
+    <w:p>
+      <w:pPr>
+        <w:outlineLvl w:val="9"/>
+        <w:rPr>
+          <w:rFonts w:hint="default" w:ascii="Verdana" w:hAnsi="Verdana" w:eastAsia="SimSun"/>
+          <w:i w:val="0"/>
+          <w:iCs w:val="0"/>
+          <w:caps w:val="0"/>
+          <w:color w:val="000000"/>
+          <w:spacing w:val="0"/>
+          <w:sz w:val="24"/>
+          <w:szCs w:val="24"/>
+          <w:shd w:val="clear" w:fill="FFFFFF"/>
+          <w:lang w:val="en-IN"/>
+        </w:rPr>
+      </w:pPr>
+    </w:p>
+    <w:p>
+      <w:pPr>
+        <w:outlineLvl w:val="9"/>
+        <w:rPr>
+          <w:rFonts w:hint="default" w:ascii="Verdana" w:hAnsi="Verdana" w:eastAsia="SimSun"/>
+          <w:i w:val="0"/>
+          <w:iCs w:val="0"/>
+          <w:caps w:val="0"/>
+          <w:color w:val="000000"/>
+          <w:spacing w:val="0"/>
+          <w:sz w:val="24"/>
+          <w:szCs w:val="24"/>
+          <w:shd w:val="clear" w:fill="FFFFFF"/>
+          <w:lang w:val="en-IN"/>
+        </w:rPr>
+      </w:pPr>
+      <w:r>
+        <w:rPr>
+          <w:rFonts w:hint="default" w:ascii="Verdana" w:hAnsi="Verdana" w:eastAsia="SimSun"/>
+          <w:i w:val="0"/>
+          <w:iCs w:val="0"/>
+          <w:caps w:val="0"/>
+          <w:color w:val="000000"/>
+          <w:spacing w:val="0"/>
+          <w:sz w:val="24"/>
+          <w:szCs w:val="24"/>
+          <w:shd w:val="clear" w:fill="FFFFFF"/>
+          <w:lang w:val="en-IN"/>
+        </w:rPr>
+        <w:t>jQuery traversing</w:t>
+      </w:r>
+    </w:p>
+    <w:p>
+      <w:pPr>
+        <w:outlineLvl w:val="9"/>
+        <w:rPr>
+          <w:rFonts w:hint="default" w:ascii="Verdana" w:hAnsi="Verdana" w:eastAsia="SimSun"/>
+          <w:i w:val="0"/>
+          <w:iCs w:val="0"/>
+          <w:caps w:val="0"/>
+          <w:color w:val="000000"/>
+          <w:spacing w:val="0"/>
+          <w:sz w:val="24"/>
+          <w:szCs w:val="24"/>
+          <w:shd w:val="clear" w:fill="FFFFFF"/>
+          <w:lang w:val="en-IN"/>
+        </w:rPr>
+      </w:pPr>
+    </w:p>
+    <w:p>
+      <w:pPr>
+        <w:outlineLvl w:val="9"/>
+        <w:rPr>
+          <w:rFonts w:hint="default" w:ascii="Verdana" w:hAnsi="Verdana" w:eastAsia="SimSun"/>
+          <w:i w:val="0"/>
+          <w:iCs w:val="0"/>
+          <w:caps w:val="0"/>
+          <w:color w:val="000000"/>
+          <w:spacing w:val="0"/>
+          <w:sz w:val="24"/>
+          <w:szCs w:val="24"/>
+          <w:shd w:val="clear" w:fill="FFFFFF"/>
+          <w:lang w:val="en-IN"/>
+        </w:rPr>
+      </w:pPr>
+      <w:r>
+        <w:rPr>
+          <w:rFonts w:hint="default" w:ascii="Verdana" w:hAnsi="Verdana" w:eastAsia="SimSun"/>
+          <w:i w:val="0"/>
+          <w:iCs w:val="0"/>
+          <w:caps w:val="0"/>
+          <w:color w:val="000000"/>
+          <w:spacing w:val="0"/>
+          <w:sz w:val="24"/>
+          <w:szCs w:val="24"/>
+          <w:shd w:val="clear" w:fill="FFFFFF"/>
+          <w:lang w:val="en-IN"/>
+        </w:rPr>
+        <w:t>parent() gives the parent node of the element.</w:t>
+      </w:r>
+    </w:p>
+    <w:p>
+      <w:pPr>
+        <w:outlineLvl w:val="9"/>
+        <w:rPr>
+          <w:rFonts w:hint="default" w:ascii="Verdana" w:hAnsi="Verdana" w:eastAsia="SimSun"/>
+          <w:i w:val="0"/>
+          <w:iCs w:val="0"/>
+          <w:caps w:val="0"/>
+          <w:color w:val="000000"/>
+          <w:spacing w:val="0"/>
+          <w:sz w:val="24"/>
+          <w:szCs w:val="24"/>
+          <w:shd w:val="clear" w:fill="FFFFFF"/>
+          <w:lang w:val="en-IN"/>
+        </w:rPr>
+      </w:pPr>
+    </w:p>
+    <w:p>
+      <w:pPr>
+        <w:outlineLvl w:val="9"/>
+        <w:rPr>
+          <w:rFonts w:hint="default" w:ascii="Verdana" w:hAnsi="Verdana" w:eastAsia="SimSun"/>
+          <w:i w:val="0"/>
+          <w:iCs w:val="0"/>
+          <w:caps w:val="0"/>
+          <w:color w:val="000000"/>
+          <w:spacing w:val="0"/>
+          <w:sz w:val="24"/>
+          <w:szCs w:val="24"/>
+          <w:shd w:val="clear" w:fill="FFFFFF"/>
+          <w:lang w:val="en-IN"/>
+        </w:rPr>
+      </w:pPr>
+      <w:r>
+        <w:rPr>
+          <w:rFonts w:hint="default" w:ascii="Verdana" w:hAnsi="Verdana" w:eastAsia="SimSun"/>
+          <w:i w:val="0"/>
+          <w:iCs w:val="0"/>
+          <w:caps w:val="0"/>
+          <w:color w:val="000000"/>
+          <w:spacing w:val="0"/>
+          <w:sz w:val="24"/>
+          <w:szCs w:val="24"/>
+          <w:shd w:val="clear" w:fill="FFFFFF"/>
+          <w:lang w:val="en-IN"/>
+        </w:rPr>
+        <w:t>parents() gives all the parent nodes of the element.</w:t>
+      </w:r>
+    </w:p>
+    <w:p>
+      <w:pPr>
+        <w:outlineLvl w:val="9"/>
+        <w:rPr>
+          <w:rFonts w:hint="default" w:ascii="Verdana" w:hAnsi="Verdana" w:eastAsia="SimSun"/>
+          <w:i w:val="0"/>
+          <w:iCs w:val="0"/>
+          <w:caps w:val="0"/>
+          <w:color w:val="000000"/>
+          <w:spacing w:val="0"/>
+          <w:sz w:val="24"/>
+          <w:szCs w:val="24"/>
+          <w:shd w:val="clear" w:fill="FFFFFF"/>
+          <w:lang w:val="en-IN"/>
+        </w:rPr>
+      </w:pPr>
+    </w:p>
+    <w:p>
+      <w:pPr>
+        <w:outlineLvl w:val="9"/>
+        <w:rPr>
+          <w:rFonts w:hint="default" w:ascii="Verdana" w:hAnsi="Verdana" w:eastAsia="SimSun"/>
+          <w:i w:val="0"/>
+          <w:iCs w:val="0"/>
+          <w:caps w:val="0"/>
+          <w:color w:val="000000"/>
+          <w:spacing w:val="0"/>
+          <w:sz w:val="24"/>
+          <w:szCs w:val="24"/>
+          <w:shd w:val="clear" w:fill="FFFFFF"/>
+          <w:lang w:val="en-IN"/>
+        </w:rPr>
+      </w:pPr>
+      <w:r>
+        <w:rPr>
+          <w:rFonts w:hint="default" w:ascii="Verdana" w:hAnsi="Verdana" w:eastAsia="SimSun"/>
+          <w:i w:val="0"/>
+          <w:iCs w:val="0"/>
+          <w:caps w:val="0"/>
+          <w:color w:val="000000"/>
+          <w:spacing w:val="0"/>
+          <w:sz w:val="24"/>
+          <w:szCs w:val="24"/>
+          <w:shd w:val="clear" w:fill="FFFFFF"/>
+          <w:lang w:val="en-IN"/>
+        </w:rPr>
+        <w:t>parentsUntil() gves the parent nodes upto a certain element.</w:t>
+      </w:r>
+    </w:p>
+    <w:p>
+      <w:pPr>
+        <w:outlineLvl w:val="9"/>
+        <w:rPr>
+          <w:rFonts w:hint="default" w:ascii="Verdana" w:hAnsi="Verdana" w:eastAsia="SimSun"/>
+          <w:i w:val="0"/>
+          <w:iCs w:val="0"/>
+          <w:caps w:val="0"/>
+          <w:color w:val="000000"/>
+          <w:spacing w:val="0"/>
+          <w:sz w:val="24"/>
+          <w:szCs w:val="24"/>
+          <w:shd w:val="clear" w:fill="FFFFFF"/>
+          <w:lang w:val="en-IN"/>
+        </w:rPr>
+      </w:pPr>
+    </w:p>
+    <w:p>
+      <w:pPr>
+        <w:outlineLvl w:val="9"/>
+        <w:rPr>
+          <w:rFonts w:hint="default" w:ascii="Verdana" w:hAnsi="Verdana" w:eastAsia="SimSun"/>
+          <w:i w:val="0"/>
+          <w:iCs w:val="0"/>
+          <w:caps w:val="0"/>
+          <w:color w:val="000000"/>
+          <w:spacing w:val="0"/>
+          <w:sz w:val="24"/>
+          <w:szCs w:val="24"/>
+          <w:shd w:val="clear" w:fill="FFFFFF"/>
+          <w:lang w:val="en-IN"/>
+        </w:rPr>
+      </w:pPr>
+      <w:r>
+        <w:rPr>
+          <w:rFonts w:hint="default" w:ascii="Verdana" w:hAnsi="Verdana" w:eastAsia="SimSun"/>
+          <w:i w:val="0"/>
+          <w:iCs w:val="0"/>
+          <w:caps w:val="0"/>
+          <w:color w:val="000000"/>
+          <w:spacing w:val="0"/>
+          <w:sz w:val="24"/>
+          <w:szCs w:val="24"/>
+          <w:shd w:val="clear" w:fill="FFFFFF"/>
+          <w:lang w:val="en-IN"/>
+        </w:rPr>
+        <w:t>The children() method returns all direct children of the selected element.</w:t>
+      </w:r>
+    </w:p>
+    <w:p>
+      <w:pPr>
+        <w:outlineLvl w:val="9"/>
+        <w:rPr>
+          <w:rFonts w:hint="default" w:ascii="Verdana" w:hAnsi="Verdana" w:eastAsia="SimSun"/>
+          <w:i w:val="0"/>
+          <w:iCs w:val="0"/>
+          <w:caps w:val="0"/>
+          <w:color w:val="000000"/>
+          <w:spacing w:val="0"/>
+          <w:sz w:val="24"/>
+          <w:szCs w:val="24"/>
+          <w:shd w:val="clear" w:fill="FFFFFF"/>
+          <w:lang w:val="en-IN"/>
+        </w:rPr>
+      </w:pPr>
+      <w:r>
+        <w:rPr>
+          <w:rFonts w:hint="default" w:ascii="Verdana" w:hAnsi="Verdana" w:eastAsia="SimSun"/>
+          <w:i w:val="0"/>
+          <w:iCs w:val="0"/>
+          <w:caps w:val="0"/>
+          <w:color w:val="000000"/>
+          <w:spacing w:val="0"/>
+          <w:sz w:val="24"/>
+          <w:szCs w:val="24"/>
+          <w:shd w:val="clear" w:fill="FFFFFF"/>
+          <w:lang w:val="en-IN"/>
+        </w:rPr>
+        <w:t>The find() method returns descendant elements of the selected element, all the way down to the last descendant.</w:t>
+      </w:r>
+    </w:p>
+    <w:p>
+      <w:pPr>
+        <w:outlineLvl w:val="9"/>
+        <w:rPr>
+          <w:rFonts w:hint="default" w:ascii="Verdana" w:hAnsi="Verdana" w:eastAsia="SimSun"/>
+          <w:i w:val="0"/>
+          <w:iCs w:val="0"/>
+          <w:caps w:val="0"/>
+          <w:color w:val="000000"/>
+          <w:spacing w:val="0"/>
+          <w:sz w:val="24"/>
+          <w:szCs w:val="24"/>
+          <w:shd w:val="clear" w:fill="FFFFFF"/>
+          <w:lang w:val="en-IN"/>
+        </w:rPr>
+      </w:pPr>
+    </w:p>
+    <w:p>
+      <w:pPr>
+        <w:outlineLvl w:val="9"/>
+        <w:rPr>
+          <w:rFonts w:hint="default" w:ascii="Verdana" w:hAnsi="Verdana" w:eastAsia="SimSun"/>
+          <w:i w:val="0"/>
+          <w:iCs w:val="0"/>
+          <w:caps w:val="0"/>
+          <w:color w:val="000000"/>
+          <w:spacing w:val="0"/>
+          <w:sz w:val="24"/>
+          <w:szCs w:val="24"/>
+          <w:shd w:val="clear" w:fill="FFFFFF"/>
+          <w:lang w:val="en-IN"/>
+        </w:rPr>
+      </w:pPr>
+      <w:r>
+        <w:rPr>
+          <w:rFonts w:hint="default" w:ascii="Verdana" w:hAnsi="Verdana" w:eastAsia="SimSun"/>
+          <w:i w:val="0"/>
+          <w:iCs w:val="0"/>
+          <w:caps w:val="0"/>
+          <w:color w:val="000000"/>
+          <w:spacing w:val="0"/>
+          <w:sz w:val="24"/>
+          <w:szCs w:val="24"/>
+          <w:shd w:val="clear" w:fill="FFFFFF"/>
+          <w:lang w:val="en-IN"/>
+        </w:rPr>
+        <w:t>$(‘div’).find(‘p.first’) returns the first paragraph element.</w:t>
+      </w:r>
+    </w:p>
+    <w:p>
+      <w:pPr>
+        <w:outlineLvl w:val="9"/>
+        <w:rPr>
+          <w:rFonts w:hint="default" w:ascii="Verdana" w:hAnsi="Verdana" w:eastAsia="SimSun"/>
+          <w:i w:val="0"/>
+          <w:iCs w:val="0"/>
+          <w:caps w:val="0"/>
+          <w:color w:val="000000"/>
+          <w:spacing w:val="0"/>
+          <w:sz w:val="24"/>
+          <w:szCs w:val="24"/>
+          <w:shd w:val="clear" w:fill="FFFFFF"/>
+          <w:lang w:val="en-IN"/>
+        </w:rPr>
+      </w:pPr>
+    </w:p>
+    <w:p>
+      <w:pPr>
+        <w:outlineLvl w:val="9"/>
+        <w:rPr>
+          <w:rFonts w:hint="default" w:ascii="Verdana" w:hAnsi="Verdana" w:eastAsia="SimSun"/>
+          <w:i w:val="0"/>
+          <w:iCs w:val="0"/>
+          <w:caps w:val="0"/>
+          <w:color w:val="000000"/>
+          <w:spacing w:val="0"/>
+          <w:sz w:val="24"/>
+          <w:szCs w:val="24"/>
+          <w:shd w:val="clear" w:fill="FFFFFF"/>
+          <w:lang w:val="en-IN"/>
+        </w:rPr>
+      </w:pPr>
+    </w:p>
+    <w:p>
+      <w:pPr>
+        <w:outlineLvl w:val="9"/>
+        <w:rPr>
+          <w:rFonts w:hint="default" w:ascii="Verdana" w:hAnsi="Verdana" w:eastAsia="SimSun"/>
+          <w:i w:val="0"/>
+          <w:iCs w:val="0"/>
+          <w:caps w:val="0"/>
+          <w:color w:val="000000"/>
+          <w:spacing w:val="0"/>
+          <w:sz w:val="24"/>
+          <w:szCs w:val="24"/>
+          <w:shd w:val="clear" w:fill="FFFFFF"/>
+          <w:lang w:val="en-IN"/>
+        </w:rPr>
+      </w:pPr>
+      <w:r>
+        <w:rPr>
+          <w:rFonts w:hint="default" w:ascii="Verdana" w:hAnsi="Verdana" w:eastAsia="SimSun"/>
+          <w:i w:val="0"/>
+          <w:iCs w:val="0"/>
+          <w:caps w:val="0"/>
+          <w:color w:val="000000"/>
+          <w:spacing w:val="0"/>
+          <w:sz w:val="24"/>
+          <w:szCs w:val="24"/>
+          <w:shd w:val="clear" w:fill="FFFFFF"/>
+          <w:lang w:val="en-IN"/>
+        </w:rPr>
+        <w:t>jQuery siblings</w:t>
+      </w:r>
+    </w:p>
+    <w:p>
+      <w:pPr>
+        <w:outlineLvl w:val="9"/>
+        <w:rPr>
+          <w:rFonts w:hint="default" w:ascii="Verdana" w:hAnsi="Verdana" w:eastAsia="SimSun"/>
+          <w:i w:val="0"/>
+          <w:iCs w:val="0"/>
+          <w:caps w:val="0"/>
+          <w:color w:val="000000"/>
+          <w:spacing w:val="0"/>
+          <w:sz w:val="24"/>
+          <w:szCs w:val="24"/>
+          <w:shd w:val="clear" w:fill="FFFFFF"/>
+          <w:lang w:val="en-IN"/>
+        </w:rPr>
+      </w:pPr>
+    </w:p>
+    <w:p>
+      <w:pPr>
+        <w:outlineLvl w:val="9"/>
+        <w:rPr>
+          <w:rFonts w:hint="default" w:ascii="Verdana" w:hAnsi="Verdana" w:eastAsia="SimSun"/>
+          <w:i w:val="0"/>
+          <w:iCs w:val="0"/>
+          <w:caps w:val="0"/>
+          <w:color w:val="000000"/>
+          <w:spacing w:val="0"/>
+          <w:sz w:val="24"/>
+          <w:szCs w:val="24"/>
+          <w:shd w:val="clear" w:fill="FFFFFF"/>
+          <w:lang w:val="en-IN"/>
+        </w:rPr>
+      </w:pPr>
+      <w:r>
+        <w:rPr>
+          <w:rFonts w:hint="default" w:ascii="Verdana" w:hAnsi="Verdana" w:eastAsia="SimSun"/>
+          <w:i w:val="0"/>
+          <w:iCs w:val="0"/>
+          <w:caps w:val="0"/>
+          <w:color w:val="000000"/>
+          <w:spacing w:val="0"/>
+          <w:sz w:val="24"/>
+          <w:szCs w:val="24"/>
+          <w:shd w:val="clear" w:fill="FFFFFF"/>
+          <w:lang w:val="en-IN"/>
+        </w:rPr>
+        <w:t>The siblings() method returns all sibling elements of the selected element.</w:t>
+      </w:r>
+    </w:p>
+    <w:p>
+      <w:pPr>
+        <w:outlineLvl w:val="9"/>
+        <w:rPr>
+          <w:rFonts w:hint="default" w:ascii="Verdana" w:hAnsi="Verdana" w:eastAsia="SimSun"/>
+          <w:i w:val="0"/>
+          <w:iCs w:val="0"/>
+          <w:caps w:val="0"/>
+          <w:color w:val="000000"/>
+          <w:spacing w:val="0"/>
+          <w:sz w:val="24"/>
+          <w:szCs w:val="24"/>
+          <w:shd w:val="clear" w:fill="FFFFFF"/>
+          <w:lang w:val="en-IN"/>
+        </w:rPr>
+      </w:pPr>
+    </w:p>
+    <w:p>
+      <w:pPr>
+        <w:outlineLvl w:val="9"/>
+        <w:rPr>
+          <w:rFonts w:hint="default" w:ascii="Verdana" w:hAnsi="Verdana" w:eastAsia="SimSun"/>
+          <w:i w:val="0"/>
+          <w:iCs w:val="0"/>
+          <w:caps w:val="0"/>
+          <w:color w:val="000000"/>
+          <w:spacing w:val="0"/>
+          <w:sz w:val="24"/>
+          <w:szCs w:val="24"/>
+          <w:shd w:val="clear" w:fill="FFFFFF"/>
+          <w:lang w:val="en-IN"/>
+        </w:rPr>
+      </w:pPr>
+      <w:r>
+        <w:rPr>
+          <w:rFonts w:hint="default" w:ascii="Verdana" w:hAnsi="Verdana" w:eastAsia="SimSun"/>
+          <w:i w:val="0"/>
+          <w:iCs w:val="0"/>
+          <w:caps w:val="0"/>
+          <w:color w:val="000000"/>
+          <w:spacing w:val="0"/>
+          <w:sz w:val="24"/>
+          <w:szCs w:val="24"/>
+          <w:shd w:val="clear" w:fill="FFFFFF"/>
+          <w:lang w:val="en-IN"/>
+        </w:rPr>
+        <w:t>The next() method returns the next sibling element of the selected element.</w:t>
+      </w:r>
+    </w:p>
+    <w:p>
+      <w:pPr>
+        <w:outlineLvl w:val="9"/>
+        <w:rPr>
+          <w:rFonts w:hint="default" w:ascii="Verdana" w:hAnsi="Verdana" w:eastAsia="SimSun"/>
+          <w:i w:val="0"/>
+          <w:iCs w:val="0"/>
+          <w:caps w:val="0"/>
+          <w:color w:val="000000"/>
+          <w:spacing w:val="0"/>
+          <w:sz w:val="24"/>
+          <w:szCs w:val="24"/>
+          <w:shd w:val="clear" w:fill="FFFFFF"/>
+          <w:lang w:val="en-IN"/>
+        </w:rPr>
+      </w:pPr>
+    </w:p>
+    <w:p>
+      <w:pPr>
+        <w:outlineLvl w:val="9"/>
+        <w:rPr>
+          <w:rFonts w:hint="default" w:ascii="Verdana" w:hAnsi="Verdana" w:eastAsia="SimSun"/>
+          <w:i w:val="0"/>
+          <w:iCs w:val="0"/>
+          <w:caps w:val="0"/>
+          <w:color w:val="000000"/>
+          <w:spacing w:val="0"/>
+          <w:sz w:val="24"/>
+          <w:szCs w:val="24"/>
+          <w:shd w:val="clear" w:fill="FFFFFF"/>
+          <w:lang w:val="en-IN"/>
+        </w:rPr>
+      </w:pPr>
+      <w:r>
+        <w:rPr>
+          <w:rFonts w:hint="default" w:ascii="Verdana" w:hAnsi="Verdana" w:eastAsia="SimSun"/>
+          <w:i w:val="0"/>
+          <w:iCs w:val="0"/>
+          <w:caps w:val="0"/>
+          <w:color w:val="000000"/>
+          <w:spacing w:val="0"/>
+          <w:sz w:val="24"/>
+          <w:szCs w:val="24"/>
+          <w:shd w:val="clear" w:fill="FFFFFF"/>
+          <w:lang w:val="en-IN"/>
+        </w:rPr>
+        <w:t>The nextAll() method returns all next sibling elements of the selected element.</w:t>
+      </w:r>
+    </w:p>
+    <w:p>
+      <w:pPr>
+        <w:outlineLvl w:val="9"/>
+        <w:rPr>
+          <w:rFonts w:hint="default" w:ascii="Verdana" w:hAnsi="Verdana" w:eastAsia="SimSun"/>
+          <w:i w:val="0"/>
+          <w:iCs w:val="0"/>
+          <w:caps w:val="0"/>
+          <w:color w:val="000000"/>
+          <w:spacing w:val="0"/>
+          <w:sz w:val="24"/>
+          <w:szCs w:val="24"/>
+          <w:shd w:val="clear" w:fill="FFFFFF"/>
+          <w:lang w:val="en-IN"/>
+        </w:rPr>
+      </w:pPr>
+    </w:p>
+    <w:p>
+      <w:pPr>
+        <w:outlineLvl w:val="9"/>
+        <w:rPr>
+          <w:rFonts w:hint="default" w:ascii="Verdana" w:hAnsi="Verdana" w:eastAsia="SimSun"/>
+          <w:i w:val="0"/>
+          <w:iCs w:val="0"/>
+          <w:caps w:val="0"/>
+          <w:color w:val="000000"/>
+          <w:spacing w:val="0"/>
+          <w:sz w:val="24"/>
+          <w:szCs w:val="24"/>
+          <w:shd w:val="clear" w:fill="FFFFFF"/>
+          <w:lang w:val="en-IN"/>
+        </w:rPr>
+      </w:pPr>
+      <w:r>
+        <w:rPr>
+          <w:rFonts w:hint="default" w:ascii="Verdana" w:hAnsi="Verdana" w:eastAsia="SimSun"/>
+          <w:i w:val="0"/>
+          <w:iCs w:val="0"/>
+          <w:caps w:val="0"/>
+          <w:color w:val="000000"/>
+          <w:spacing w:val="0"/>
+          <w:sz w:val="24"/>
+          <w:szCs w:val="24"/>
+          <w:shd w:val="clear" w:fill="FFFFFF"/>
+          <w:lang w:val="en-IN"/>
+        </w:rPr>
+        <w:t>The nextUntil() method returns all next sibling elements between two given arguments.</w:t>
+      </w:r>
+    </w:p>
+    <w:p>
+      <w:pPr>
+        <w:outlineLvl w:val="9"/>
+        <w:rPr>
+          <w:rFonts w:hint="default" w:ascii="Verdana" w:hAnsi="Verdana" w:eastAsia="SimSun"/>
+          <w:i w:val="0"/>
+          <w:iCs w:val="0"/>
+          <w:caps w:val="0"/>
+          <w:color w:val="000000"/>
+          <w:spacing w:val="0"/>
+          <w:sz w:val="24"/>
+          <w:szCs w:val="24"/>
+          <w:shd w:val="clear" w:fill="FFFFFF"/>
+          <w:lang w:val="en-IN"/>
+        </w:rPr>
+      </w:pPr>
+    </w:p>
+    <w:p>
+      <w:pPr>
+        <w:outlineLvl w:val="9"/>
+        <w:rPr>
+          <w:rFonts w:hint="default" w:ascii="Verdana" w:hAnsi="Verdana" w:eastAsia="SimSun"/>
+          <w:i w:val="0"/>
+          <w:iCs w:val="0"/>
+          <w:caps w:val="0"/>
+          <w:color w:val="000000"/>
+          <w:spacing w:val="0"/>
+          <w:sz w:val="24"/>
+          <w:szCs w:val="24"/>
+          <w:shd w:val="clear" w:fill="FFFFFF"/>
+          <w:lang w:val="en-IN"/>
+        </w:rPr>
+      </w:pPr>
+      <w:r>
+        <w:rPr>
+          <w:rFonts w:hint="default" w:ascii="Verdana" w:hAnsi="Verdana" w:eastAsia="SimSun"/>
+          <w:i w:val="0"/>
+          <w:iCs w:val="0"/>
+          <w:caps w:val="0"/>
+          <w:color w:val="000000"/>
+          <w:spacing w:val="0"/>
+          <w:sz w:val="24"/>
+          <w:szCs w:val="24"/>
+          <w:shd w:val="clear" w:fill="FFFFFF"/>
+          <w:lang w:val="en-IN"/>
+        </w:rPr>
+        <w:t>jQuery filtering</w:t>
+      </w:r>
+    </w:p>
+    <w:p>
+      <w:pPr>
+        <w:outlineLvl w:val="9"/>
+        <w:rPr>
+          <w:rFonts w:hint="default" w:ascii="Verdana" w:hAnsi="Verdana" w:eastAsia="SimSun"/>
+          <w:i w:val="0"/>
+          <w:iCs w:val="0"/>
+          <w:caps w:val="0"/>
+          <w:color w:val="000000"/>
+          <w:spacing w:val="0"/>
+          <w:sz w:val="24"/>
+          <w:szCs w:val="24"/>
+          <w:shd w:val="clear" w:fill="FFFFFF"/>
+          <w:lang w:val="en-IN"/>
+        </w:rPr>
+      </w:pPr>
+    </w:p>
+    <w:p>
+      <w:pPr>
+        <w:outlineLvl w:val="9"/>
+        <w:rPr>
+          <w:rFonts w:hint="default" w:ascii="Verdana" w:hAnsi="Verdana" w:eastAsia="SimSun"/>
+          <w:i w:val="0"/>
+          <w:iCs w:val="0"/>
+          <w:caps w:val="0"/>
+          <w:color w:val="000000"/>
+          <w:spacing w:val="0"/>
+          <w:sz w:val="24"/>
+          <w:szCs w:val="24"/>
+          <w:shd w:val="clear" w:fill="FFFFFF"/>
+          <w:lang w:val="en-IN"/>
+        </w:rPr>
+      </w:pPr>
+      <w:r>
+        <w:rPr>
+          <w:rFonts w:hint="default" w:ascii="Verdana" w:hAnsi="Verdana" w:eastAsia="SimSun"/>
+          <w:i w:val="0"/>
+          <w:iCs w:val="0"/>
+          <w:caps w:val="0"/>
+          <w:color w:val="000000"/>
+          <w:spacing w:val="0"/>
+          <w:sz w:val="24"/>
+          <w:szCs w:val="24"/>
+          <w:shd w:val="clear" w:fill="FFFFFF"/>
+          <w:lang w:val="en-IN"/>
+        </w:rPr>
+        <w:t>The first() method returns the first element of the specified elements.</w:t>
+      </w:r>
+    </w:p>
+    <w:p>
+      <w:pPr>
+        <w:outlineLvl w:val="9"/>
+        <w:rPr>
+          <w:rFonts w:hint="default" w:ascii="Verdana" w:hAnsi="Verdana" w:eastAsia="SimSun"/>
+          <w:i w:val="0"/>
+          <w:iCs w:val="0"/>
+          <w:caps w:val="0"/>
+          <w:color w:val="000000"/>
+          <w:spacing w:val="0"/>
+          <w:sz w:val="24"/>
+          <w:szCs w:val="24"/>
+          <w:shd w:val="clear" w:fill="FFFFFF"/>
+          <w:lang w:val="en-IN"/>
+        </w:rPr>
+      </w:pPr>
+    </w:p>
+    <w:p>
+      <w:pPr>
+        <w:outlineLvl w:val="9"/>
+        <w:rPr>
+          <w:rFonts w:hint="default" w:ascii="Verdana" w:hAnsi="Verdana" w:eastAsia="SimSun"/>
+          <w:i w:val="0"/>
+          <w:iCs w:val="0"/>
+          <w:caps w:val="0"/>
+          <w:color w:val="000000"/>
+          <w:spacing w:val="0"/>
+          <w:sz w:val="24"/>
+          <w:szCs w:val="24"/>
+          <w:shd w:val="clear" w:fill="FFFFFF"/>
+          <w:lang w:val="en-IN"/>
+        </w:rPr>
+      </w:pPr>
+      <w:r>
+        <w:rPr>
+          <w:rFonts w:hint="default" w:ascii="Verdana" w:hAnsi="Verdana" w:eastAsia="SimSun"/>
+          <w:i w:val="0"/>
+          <w:iCs w:val="0"/>
+          <w:caps w:val="0"/>
+          <w:color w:val="000000"/>
+          <w:spacing w:val="0"/>
+          <w:sz w:val="24"/>
+          <w:szCs w:val="24"/>
+          <w:shd w:val="clear" w:fill="FFFFFF"/>
+          <w:lang w:val="en-IN"/>
+        </w:rPr>
+        <w:t>The last() method returns the last element of the specified elements.</w:t>
+      </w:r>
+    </w:p>
+    <w:p>
+      <w:pPr>
+        <w:outlineLvl w:val="9"/>
+        <w:rPr>
+          <w:rFonts w:hint="default" w:ascii="Verdana" w:hAnsi="Verdana" w:eastAsia="SimSun"/>
+          <w:i w:val="0"/>
+          <w:iCs w:val="0"/>
+          <w:caps w:val="0"/>
+          <w:color w:val="000000"/>
+          <w:spacing w:val="0"/>
+          <w:sz w:val="24"/>
+          <w:szCs w:val="24"/>
+          <w:shd w:val="clear" w:fill="FFFFFF"/>
+          <w:lang w:val="en-IN"/>
+        </w:rPr>
+      </w:pPr>
+    </w:p>
+    <w:p>
+      <w:pPr>
+        <w:outlineLvl w:val="9"/>
+        <w:rPr>
+          <w:rFonts w:hint="default" w:ascii="Verdana" w:hAnsi="Verdana" w:eastAsia="SimSun"/>
+          <w:i w:val="0"/>
+          <w:iCs w:val="0"/>
+          <w:caps w:val="0"/>
+          <w:color w:val="000000"/>
+          <w:spacing w:val="0"/>
+          <w:sz w:val="24"/>
+          <w:szCs w:val="24"/>
+          <w:shd w:val="clear" w:fill="FFFFFF"/>
+          <w:lang w:val="en-IN"/>
+        </w:rPr>
+      </w:pPr>
+      <w:r>
+        <w:rPr>
+          <w:rFonts w:hint="default" w:ascii="Verdana" w:hAnsi="Verdana" w:eastAsia="SimSun"/>
+          <w:i w:val="0"/>
+          <w:iCs w:val="0"/>
+          <w:caps w:val="0"/>
+          <w:color w:val="000000"/>
+          <w:spacing w:val="0"/>
+          <w:sz w:val="24"/>
+          <w:szCs w:val="24"/>
+          <w:shd w:val="clear" w:fill="FFFFFF"/>
+          <w:lang w:val="en-IN"/>
+        </w:rPr>
+        <w:t>The eq() method returns an element with a specific index number of the selected elements.</w:t>
+      </w:r>
+      <w:r>
+        <w:rPr>
+          <w:rFonts w:hint="default" w:ascii="Verdana" w:hAnsi="Verdana" w:eastAsia="SimSun"/>
+          <w:i w:val="0"/>
+          <w:iCs w:val="0"/>
+          <w:caps w:val="0"/>
+          <w:color w:val="000000"/>
+          <w:spacing w:val="0"/>
+          <w:sz w:val="24"/>
+          <w:szCs w:val="24"/>
+          <w:shd w:val="clear" w:fill="FFFFFF"/>
+          <w:lang w:val="en-IN"/>
+        </w:rPr>
+        <w:tab/>
+      </w:r>
+    </w:p>
+    <w:p>
+      <w:pPr>
+        <w:outlineLvl w:val="9"/>
+        <w:rPr>
+          <w:rFonts w:hint="default" w:ascii="Verdana" w:hAnsi="Verdana" w:eastAsia="SimSun"/>
+          <w:i w:val="0"/>
+          <w:iCs w:val="0"/>
+          <w:caps w:val="0"/>
+          <w:color w:val="000000"/>
+          <w:spacing w:val="0"/>
+          <w:sz w:val="24"/>
+          <w:szCs w:val="24"/>
+          <w:shd w:val="clear" w:fill="FFFFFF"/>
+          <w:lang w:val="en-IN"/>
+        </w:rPr>
+      </w:pPr>
+    </w:p>
+    <w:p>
+      <w:pPr>
+        <w:outlineLvl w:val="9"/>
+        <w:rPr>
+          <w:rFonts w:hint="default" w:ascii="Verdana" w:hAnsi="Verdana" w:eastAsia="SimSun"/>
+          <w:i w:val="0"/>
+          <w:iCs w:val="0"/>
+          <w:caps w:val="0"/>
+          <w:color w:val="000000"/>
+          <w:spacing w:val="0"/>
+          <w:sz w:val="24"/>
+          <w:szCs w:val="24"/>
+          <w:shd w:val="clear" w:fill="FFFFFF"/>
+          <w:lang w:val="en-IN"/>
+        </w:rPr>
+      </w:pPr>
+      <w:r>
+        <w:rPr>
+          <w:rFonts w:hint="default" w:ascii="Verdana" w:hAnsi="Verdana" w:eastAsia="SimSun"/>
+          <w:i w:val="0"/>
+          <w:iCs w:val="0"/>
+          <w:caps w:val="0"/>
+          <w:color w:val="000000"/>
+          <w:spacing w:val="0"/>
+          <w:sz w:val="24"/>
+          <w:szCs w:val="24"/>
+          <w:shd w:val="clear" w:fill="FFFFFF"/>
+          <w:lang w:val="en-IN"/>
+        </w:rPr>
+        <w:t>The filter() method lets you specify a criteria and those that will match will be returned.</w:t>
+      </w:r>
+    </w:p>
+    <w:p>
+      <w:pPr>
+        <w:outlineLvl w:val="9"/>
+        <w:rPr>
+          <w:rFonts w:hint="default" w:ascii="Verdana" w:hAnsi="Verdana" w:eastAsia="SimSun"/>
+          <w:i w:val="0"/>
+          <w:iCs w:val="0"/>
+          <w:caps w:val="0"/>
+          <w:color w:val="000000"/>
+          <w:spacing w:val="0"/>
+          <w:sz w:val="24"/>
+          <w:szCs w:val="24"/>
+          <w:shd w:val="clear" w:fill="FFFFFF"/>
+          <w:lang w:val="en-IN"/>
+        </w:rPr>
+      </w:pPr>
+    </w:p>
+    <w:p>
+      <w:pPr>
+        <w:outlineLvl w:val="9"/>
+        <w:rPr>
+          <w:rFonts w:hint="default" w:ascii="Verdana" w:hAnsi="Verdana" w:eastAsia="SimSun"/>
+          <w:i w:val="0"/>
+          <w:iCs w:val="0"/>
+          <w:caps w:val="0"/>
+          <w:color w:val="000000"/>
+          <w:spacing w:val="0"/>
+          <w:sz w:val="24"/>
+          <w:szCs w:val="24"/>
+          <w:shd w:val="clear" w:fill="FFFFFF"/>
+          <w:lang w:val="en-IN"/>
+        </w:rPr>
+      </w:pPr>
+      <w:r>
+        <w:rPr>
+          <w:rFonts w:hint="default" w:ascii="Verdana" w:hAnsi="Verdana" w:eastAsia="SimSun"/>
+          <w:i w:val="0"/>
+          <w:iCs w:val="0"/>
+          <w:caps w:val="0"/>
+          <w:color w:val="000000"/>
+          <w:spacing w:val="0"/>
+          <w:sz w:val="24"/>
+          <w:szCs w:val="24"/>
+          <w:shd w:val="clear" w:fill="FFFFFF"/>
+          <w:lang w:val="en-IN"/>
+        </w:rPr>
+        <w:t>The not() method returns all elements that do not match the criteria.</w:t>
+      </w:r>
+    </w:p>
+    <w:p>
+      <w:pPr>
+        <w:outlineLvl w:val="9"/>
+        <w:rPr>
+          <w:rFonts w:hint="default" w:ascii="Verdana" w:hAnsi="Verdana" w:eastAsia="SimSun"/>
+          <w:i w:val="0"/>
+          <w:iCs w:val="0"/>
+          <w:caps w:val="0"/>
+          <w:color w:val="000000"/>
+          <w:spacing w:val="0"/>
+          <w:sz w:val="24"/>
+          <w:szCs w:val="24"/>
+          <w:shd w:val="clear" w:fill="FFFFFF"/>
+          <w:lang w:val="en-IN"/>
+        </w:rPr>
+      </w:pPr>
+    </w:p>
+    <w:p>
+      <w:pPr>
+        <w:outlineLvl w:val="9"/>
+        <w:rPr>
+          <w:rFonts w:hint="default" w:ascii="Verdana" w:hAnsi="Verdana" w:eastAsia="SimSun"/>
+          <w:i w:val="0"/>
+          <w:iCs w:val="0"/>
+          <w:caps w:val="0"/>
+          <w:color w:val="000000"/>
+          <w:spacing w:val="0"/>
+          <w:sz w:val="24"/>
+          <w:szCs w:val="24"/>
+          <w:shd w:val="clear" w:fill="FFFFFF"/>
+          <w:lang w:val="en-IN"/>
+        </w:rPr>
+      </w:pPr>
+      <w:r>
+        <w:rPr>
+          <w:rFonts w:hint="default" w:ascii="Verdana" w:hAnsi="Verdana" w:eastAsia="SimSun"/>
+          <w:i w:val="0"/>
+          <w:iCs w:val="0"/>
+          <w:caps w:val="0"/>
+          <w:color w:val="000000"/>
+          <w:spacing w:val="0"/>
+          <w:sz w:val="24"/>
+          <w:szCs w:val="24"/>
+          <w:shd w:val="clear" w:fill="FFFFFF"/>
+          <w:lang w:val="en-IN"/>
+        </w:rPr>
+        <w:t>jQuery AJAX</w:t>
+      </w:r>
+      <w:r>
+        <w:rPr>
+          <w:rFonts w:hint="default" w:ascii="Verdana" w:hAnsi="Verdana" w:eastAsia="SimSun"/>
+          <w:i w:val="0"/>
+          <w:iCs w:val="0"/>
+          <w:caps w:val="0"/>
+          <w:color w:val="000000"/>
+          <w:spacing w:val="0"/>
+          <w:sz w:val="24"/>
+          <w:szCs w:val="24"/>
+          <w:shd w:val="clear" w:fill="FFFFFF"/>
+          <w:lang w:val="en-IN"/>
+        </w:rPr>
+        <w:br w:type="textWrapping"/>
+      </w:r>
+    </w:p>
+    <w:p>
+      <w:pPr>
+        <w:outlineLvl w:val="9"/>
+        <w:rPr>
+          <w:rFonts w:hint="default" w:ascii="Verdana" w:hAnsi="Verdana" w:eastAsia="SimSun"/>
+          <w:i w:val="0"/>
+          <w:iCs w:val="0"/>
+          <w:caps w:val="0"/>
+          <w:color w:val="000000"/>
+          <w:spacing w:val="0"/>
+          <w:sz w:val="24"/>
+          <w:szCs w:val="24"/>
+          <w:shd w:val="clear" w:fill="FFFFFF"/>
+          <w:lang w:val="en-IN"/>
+        </w:rPr>
+      </w:pPr>
+      <w:r>
+        <w:rPr>
+          <w:rFonts w:hint="default" w:ascii="Verdana" w:hAnsi="Verdana" w:eastAsia="SimSun"/>
+          <w:i w:val="0"/>
+          <w:iCs w:val="0"/>
+          <w:caps w:val="0"/>
+          <w:color w:val="000000"/>
+          <w:spacing w:val="0"/>
+          <w:sz w:val="24"/>
+          <w:szCs w:val="24"/>
+          <w:shd w:val="clear" w:fill="FFFFFF"/>
+          <w:lang w:val="en-IN"/>
+        </w:rPr>
+        <w:t>AJAX = Asynchronous JavaScript and XML.</w:t>
+      </w:r>
+    </w:p>
+    <w:p>
+      <w:pPr>
+        <w:outlineLvl w:val="9"/>
+        <w:rPr>
+          <w:rFonts w:hint="default" w:ascii="Verdana" w:hAnsi="Verdana" w:eastAsia="SimSun"/>
+          <w:i w:val="0"/>
+          <w:iCs w:val="0"/>
+          <w:caps w:val="0"/>
+          <w:color w:val="000000"/>
+          <w:spacing w:val="0"/>
+          <w:sz w:val="24"/>
+          <w:szCs w:val="24"/>
+          <w:shd w:val="clear" w:fill="FFFFFF"/>
+          <w:lang w:val="en-IN"/>
+        </w:rPr>
+      </w:pPr>
+    </w:p>
+    <w:p>
+      <w:pPr>
+        <w:outlineLvl w:val="9"/>
+        <w:rPr>
+          <w:rFonts w:hint="default" w:ascii="Verdana" w:hAnsi="Verdana" w:eastAsia="SimSun"/>
+          <w:i w:val="0"/>
+          <w:iCs w:val="0"/>
+          <w:caps w:val="0"/>
+          <w:color w:val="000000"/>
+          <w:spacing w:val="0"/>
+          <w:sz w:val="24"/>
+          <w:szCs w:val="24"/>
+          <w:shd w:val="clear" w:fill="FFFFFF"/>
+          <w:lang w:val="en-IN"/>
+        </w:rPr>
+      </w:pPr>
+      <w:r>
+        <w:rPr>
+          <w:rFonts w:hint="default" w:ascii="Verdana" w:hAnsi="Verdana" w:eastAsia="SimSun"/>
+          <w:i w:val="0"/>
+          <w:iCs w:val="0"/>
+          <w:caps w:val="0"/>
+          <w:color w:val="000000"/>
+          <w:spacing w:val="0"/>
+          <w:sz w:val="24"/>
+          <w:szCs w:val="24"/>
+          <w:shd w:val="clear" w:fill="FFFFFF"/>
+          <w:lang w:val="en-IN"/>
+        </w:rPr>
+        <w:t>In short; AJAX is about loading data in the background and display it on the webpage, without reloading the whole page.</w:t>
+      </w:r>
+    </w:p>
+    <w:p>
+      <w:pPr>
+        <w:outlineLvl w:val="9"/>
+        <w:rPr>
+          <w:rFonts w:hint="default" w:ascii="Verdana" w:hAnsi="Verdana" w:eastAsia="SimSun"/>
+          <w:i w:val="0"/>
+          <w:iCs w:val="0"/>
+          <w:caps w:val="0"/>
+          <w:color w:val="000000"/>
+          <w:spacing w:val="0"/>
+          <w:sz w:val="24"/>
+          <w:szCs w:val="24"/>
+          <w:shd w:val="clear" w:fill="FFFFFF"/>
+          <w:lang w:val="en-IN"/>
+        </w:rPr>
+      </w:pPr>
+    </w:p>
+    <w:p>
+      <w:pPr>
+        <w:outlineLvl w:val="9"/>
+        <w:rPr>
+          <w:rFonts w:hint="default" w:ascii="Verdana" w:hAnsi="Verdana" w:eastAsia="SimSun"/>
+          <w:i w:val="0"/>
+          <w:iCs w:val="0"/>
+          <w:caps w:val="0"/>
+          <w:color w:val="000000"/>
+          <w:spacing w:val="0"/>
+          <w:sz w:val="24"/>
+          <w:szCs w:val="24"/>
+          <w:shd w:val="clear" w:fill="FFFFFF"/>
+          <w:lang w:val="en-IN"/>
+        </w:rPr>
+      </w:pPr>
+      <w:r>
+        <w:rPr>
+          <w:rFonts w:hint="default" w:ascii="Verdana" w:hAnsi="Verdana" w:eastAsia="SimSun"/>
+          <w:i w:val="0"/>
+          <w:iCs w:val="0"/>
+          <w:caps w:val="0"/>
+          <w:color w:val="000000"/>
+          <w:spacing w:val="0"/>
+          <w:sz w:val="24"/>
+          <w:szCs w:val="24"/>
+          <w:shd w:val="clear" w:fill="FFFFFF"/>
+          <w:lang w:val="en-IN"/>
+        </w:rPr>
+        <w:t>jQuery provides several methods for AJAX functionality.</w:t>
+      </w:r>
+    </w:p>
+    <w:p>
+      <w:pPr>
+        <w:outlineLvl w:val="9"/>
+        <w:rPr>
+          <w:rFonts w:hint="default" w:ascii="Verdana" w:hAnsi="Verdana" w:eastAsia="SimSun"/>
+          <w:i w:val="0"/>
+          <w:iCs w:val="0"/>
+          <w:caps w:val="0"/>
+          <w:color w:val="000000"/>
+          <w:spacing w:val="0"/>
+          <w:sz w:val="24"/>
+          <w:szCs w:val="24"/>
+          <w:shd w:val="clear" w:fill="FFFFFF"/>
+          <w:lang w:val="en-IN"/>
+        </w:rPr>
+      </w:pPr>
+    </w:p>
+    <w:p>
+      <w:pPr>
+        <w:outlineLvl w:val="9"/>
+        <w:rPr>
+          <w:rFonts w:hint="default" w:ascii="Verdana" w:hAnsi="Verdana" w:eastAsia="SimSun"/>
+          <w:i w:val="0"/>
+          <w:iCs w:val="0"/>
+          <w:caps w:val="0"/>
+          <w:color w:val="000000"/>
+          <w:spacing w:val="0"/>
+          <w:sz w:val="24"/>
+          <w:szCs w:val="24"/>
+          <w:shd w:val="clear" w:fill="FFFFFF"/>
+          <w:lang w:val="en-IN"/>
+        </w:rPr>
+      </w:pPr>
+      <w:r>
+        <w:rPr>
+          <w:rFonts w:hint="default" w:ascii="Verdana" w:hAnsi="Verdana" w:eastAsia="SimSun"/>
+          <w:i w:val="0"/>
+          <w:iCs w:val="0"/>
+          <w:caps w:val="0"/>
+          <w:color w:val="000000"/>
+          <w:spacing w:val="0"/>
+          <w:sz w:val="24"/>
+          <w:szCs w:val="24"/>
+          <w:shd w:val="clear" w:fill="FFFFFF"/>
+          <w:lang w:val="en-IN"/>
+        </w:rPr>
+        <w:t>With the jQuery AJAX methods, you can request text, HTML, XML, or JSON from a remote server using both HTTP Get and HTTP Post - And you can load the external data directly into the selected HTML elements of your web page!.</w:t>
+      </w:r>
+    </w:p>
+    <w:p>
+      <w:pPr>
+        <w:outlineLvl w:val="9"/>
+        <w:rPr>
+          <w:rFonts w:hint="default" w:ascii="Verdana" w:hAnsi="Verdana" w:eastAsia="SimSun"/>
+          <w:i w:val="0"/>
+          <w:iCs w:val="0"/>
+          <w:caps w:val="0"/>
+          <w:color w:val="000000"/>
+          <w:spacing w:val="0"/>
+          <w:sz w:val="24"/>
+          <w:szCs w:val="24"/>
+          <w:shd w:val="clear" w:fill="FFFFFF"/>
+          <w:lang w:val="en-IN"/>
+        </w:rPr>
+      </w:pPr>
+      <w:r>
+        <w:rPr>
+          <w:rFonts w:hint="default" w:ascii="Verdana" w:hAnsi="Verdana" w:eastAsia="SimSun"/>
+          <w:i w:val="0"/>
+          <w:iCs w:val="0"/>
+          <w:caps w:val="0"/>
+          <w:color w:val="000000"/>
+          <w:spacing w:val="0"/>
+          <w:sz w:val="24"/>
+          <w:szCs w:val="24"/>
+          <w:shd w:val="clear" w:fill="FFFFFF"/>
+          <w:lang w:val="en-IN"/>
+        </w:rPr>
+        <w:t>jQuery load()</w:t>
+      </w:r>
+    </w:p>
+    <w:p>
+      <w:pPr>
+        <w:outlineLvl w:val="9"/>
+        <w:rPr>
+          <w:rFonts w:hint="default" w:ascii="Verdana" w:hAnsi="Verdana" w:eastAsia="SimSun"/>
+          <w:i w:val="0"/>
+          <w:iCs w:val="0"/>
+          <w:caps w:val="0"/>
+          <w:color w:val="000000"/>
+          <w:spacing w:val="0"/>
+          <w:sz w:val="24"/>
+          <w:szCs w:val="24"/>
+          <w:shd w:val="clear" w:fill="FFFFFF"/>
+          <w:lang w:val="en-IN"/>
+        </w:rPr>
+      </w:pPr>
+    </w:p>
+    <w:p>
+      <w:pPr>
+        <w:outlineLvl w:val="9"/>
+        <w:rPr>
+          <w:rFonts w:hint="default" w:ascii="Verdana" w:hAnsi="Verdana" w:eastAsia="SimSun"/>
+          <w:i w:val="0"/>
+          <w:iCs w:val="0"/>
+          <w:caps w:val="0"/>
+          <w:color w:val="000000"/>
+          <w:spacing w:val="0"/>
+          <w:sz w:val="24"/>
+          <w:szCs w:val="24"/>
+          <w:shd w:val="clear" w:fill="FFFFFF"/>
+          <w:lang w:val="en-IN"/>
+        </w:rPr>
+      </w:pPr>
+      <w:r>
+        <w:rPr>
+          <w:rFonts w:hint="default" w:ascii="Verdana" w:hAnsi="Verdana" w:eastAsia="SimSun"/>
+          <w:i w:val="0"/>
+          <w:iCs w:val="0"/>
+          <w:caps w:val="0"/>
+          <w:color w:val="000000"/>
+          <w:spacing w:val="0"/>
+          <w:sz w:val="24"/>
+          <w:szCs w:val="24"/>
+          <w:shd w:val="clear" w:fill="FFFFFF"/>
+          <w:lang w:val="en-IN"/>
+        </w:rPr>
+        <w:t>The load() method loads data from a server and puts the returned data into the selected element.</w:t>
+      </w:r>
+      <w:r>
+        <w:rPr>
+          <w:rFonts w:hint="default" w:ascii="Verdana" w:hAnsi="Verdana" w:eastAsia="SimSun"/>
+          <w:i w:val="0"/>
+          <w:iCs w:val="0"/>
+          <w:caps w:val="0"/>
+          <w:color w:val="000000"/>
+          <w:spacing w:val="0"/>
+          <w:sz w:val="24"/>
+          <w:szCs w:val="24"/>
+          <w:shd w:val="clear" w:fill="FFFFFF"/>
+          <w:lang w:val="en-IN"/>
+        </w:rPr>
+        <w:tab/>
+      </w:r>
+    </w:p>
+    <w:p>
+      <w:pPr>
+        <w:outlineLvl w:val="9"/>
+        <w:rPr>
+          <w:rFonts w:hint="default" w:ascii="Verdana" w:hAnsi="Verdana" w:eastAsia="SimSun"/>
+          <w:i w:val="0"/>
+          <w:iCs w:val="0"/>
+          <w:caps w:val="0"/>
+          <w:color w:val="000000"/>
+          <w:spacing w:val="0"/>
+          <w:sz w:val="24"/>
+          <w:szCs w:val="24"/>
+          <w:shd w:val="clear" w:fill="FFFFFF"/>
+          <w:lang w:val="en-IN"/>
+        </w:rPr>
+      </w:pPr>
+    </w:p>
+    <w:p>
+      <w:pPr>
+        <w:outlineLvl w:val="9"/>
+        <w:rPr>
+          <w:rFonts w:hint="default" w:ascii="Verdana" w:hAnsi="Verdana" w:eastAsia="SimSun"/>
+          <w:i w:val="0"/>
+          <w:iCs w:val="0"/>
+          <w:caps w:val="0"/>
+          <w:color w:val="000000"/>
+          <w:spacing w:val="0"/>
+          <w:sz w:val="24"/>
+          <w:szCs w:val="24"/>
+          <w:shd w:val="clear" w:fill="FFFFFF"/>
+          <w:lang w:val="en-IN"/>
+        </w:rPr>
+      </w:pPr>
+      <w:r>
+        <w:rPr>
+          <w:rFonts w:hint="default" w:ascii="Verdana" w:hAnsi="Verdana" w:eastAsia="SimSun"/>
+          <w:i w:val="0"/>
+          <w:iCs w:val="0"/>
+          <w:caps w:val="0"/>
+          <w:color w:val="000000"/>
+          <w:spacing w:val="0"/>
+          <w:sz w:val="24"/>
+          <w:szCs w:val="24"/>
+          <w:shd w:val="clear" w:fill="FFFFFF"/>
+          <w:lang w:val="en-IN"/>
+        </w:rPr>
+        <w:t>$(selector).load(URL,data,callback);</w:t>
+      </w:r>
+    </w:p>
+    <w:p>
+      <w:pPr>
+        <w:outlineLvl w:val="9"/>
+        <w:rPr>
+          <w:rFonts w:hint="default" w:ascii="Verdana" w:hAnsi="Verdana" w:eastAsia="SimSun"/>
+          <w:i w:val="0"/>
+          <w:iCs w:val="0"/>
+          <w:caps w:val="0"/>
+          <w:color w:val="000000"/>
+          <w:spacing w:val="0"/>
+          <w:sz w:val="24"/>
+          <w:szCs w:val="24"/>
+          <w:shd w:val="clear" w:fill="FFFFFF"/>
+          <w:lang w:val="en-IN"/>
+        </w:rPr>
+      </w:pPr>
+    </w:p>
+    <w:p>
+      <w:pPr>
+        <w:outlineLvl w:val="9"/>
+        <w:rPr>
+          <w:rFonts w:hint="default" w:ascii="Verdana" w:hAnsi="Verdana" w:eastAsia="SimSun"/>
+          <w:i w:val="0"/>
+          <w:iCs w:val="0"/>
+          <w:caps w:val="0"/>
+          <w:color w:val="000000"/>
+          <w:spacing w:val="0"/>
+          <w:sz w:val="24"/>
+          <w:szCs w:val="24"/>
+          <w:shd w:val="clear" w:fill="FFFFFF"/>
+          <w:lang w:val="en-IN"/>
+        </w:rPr>
+      </w:pPr>
+      <w:r>
+        <w:rPr>
+          <w:rFonts w:hint="default" w:ascii="Verdana" w:hAnsi="Verdana" w:eastAsia="SimSun"/>
+          <w:i w:val="0"/>
+          <w:iCs w:val="0"/>
+          <w:caps w:val="0"/>
+          <w:color w:val="000000"/>
+          <w:spacing w:val="0"/>
+          <w:sz w:val="24"/>
+          <w:szCs w:val="24"/>
+          <w:shd w:val="clear" w:fill="FFFFFF"/>
+          <w:lang w:val="en-IN"/>
+        </w:rPr>
+        <w:t>The required URL parameter specifies the URL you wish to load.</w:t>
+      </w:r>
+    </w:p>
+    <w:p>
+      <w:pPr>
+        <w:outlineLvl w:val="9"/>
+        <w:rPr>
+          <w:rFonts w:hint="default" w:ascii="Verdana" w:hAnsi="Verdana" w:eastAsia="SimSun"/>
+          <w:i w:val="0"/>
+          <w:iCs w:val="0"/>
+          <w:caps w:val="0"/>
+          <w:color w:val="000000"/>
+          <w:spacing w:val="0"/>
+          <w:sz w:val="24"/>
+          <w:szCs w:val="24"/>
+          <w:shd w:val="clear" w:fill="FFFFFF"/>
+          <w:lang w:val="en-IN"/>
+        </w:rPr>
+      </w:pPr>
+    </w:p>
+    <w:p>
+      <w:pPr>
+        <w:outlineLvl w:val="9"/>
+        <w:rPr>
+          <w:rFonts w:hint="default" w:ascii="Verdana" w:hAnsi="Verdana" w:eastAsia="SimSun"/>
+          <w:i w:val="0"/>
+          <w:iCs w:val="0"/>
+          <w:caps w:val="0"/>
+          <w:color w:val="000000"/>
+          <w:spacing w:val="0"/>
+          <w:sz w:val="24"/>
+          <w:szCs w:val="24"/>
+          <w:shd w:val="clear" w:fill="FFFFFF"/>
+          <w:lang w:val="en-IN"/>
+        </w:rPr>
+      </w:pPr>
+      <w:r>
+        <w:rPr>
+          <w:rFonts w:hint="default" w:ascii="Verdana" w:hAnsi="Verdana" w:eastAsia="SimSun"/>
+          <w:i w:val="0"/>
+          <w:iCs w:val="0"/>
+          <w:caps w:val="0"/>
+          <w:color w:val="000000"/>
+          <w:spacing w:val="0"/>
+          <w:sz w:val="24"/>
+          <w:szCs w:val="24"/>
+          <w:shd w:val="clear" w:fill="FFFFFF"/>
+          <w:lang w:val="en-IN"/>
+        </w:rPr>
+        <w:t>The optional data parameter specifies a set of querystring key/value pairs to send along with the request.</w:t>
+      </w:r>
+    </w:p>
+    <w:p>
+      <w:pPr>
+        <w:outlineLvl w:val="9"/>
+        <w:rPr>
+          <w:rFonts w:hint="default" w:ascii="Verdana" w:hAnsi="Verdana" w:eastAsia="SimSun"/>
+          <w:i w:val="0"/>
+          <w:iCs w:val="0"/>
+          <w:caps w:val="0"/>
+          <w:color w:val="000000"/>
+          <w:spacing w:val="0"/>
+          <w:sz w:val="24"/>
+          <w:szCs w:val="24"/>
+          <w:shd w:val="clear" w:fill="FFFFFF"/>
+          <w:lang w:val="en-IN"/>
+        </w:rPr>
+      </w:pPr>
+    </w:p>
+    <w:p>
+      <w:pPr>
+        <w:outlineLvl w:val="9"/>
+        <w:rPr>
+          <w:rFonts w:hint="default" w:ascii="Verdana" w:hAnsi="Verdana" w:eastAsia="SimSun"/>
+          <w:i w:val="0"/>
+          <w:iCs w:val="0"/>
+          <w:caps w:val="0"/>
+          <w:color w:val="000000"/>
+          <w:spacing w:val="0"/>
+          <w:sz w:val="24"/>
+          <w:szCs w:val="24"/>
+          <w:shd w:val="clear" w:fill="FFFFFF"/>
+          <w:lang w:val="en-IN"/>
+        </w:rPr>
+      </w:pPr>
+      <w:r>
+        <w:rPr>
+          <w:rFonts w:hint="default" w:ascii="Verdana" w:hAnsi="Verdana" w:eastAsia="SimSun"/>
+          <w:i w:val="0"/>
+          <w:iCs w:val="0"/>
+          <w:caps w:val="0"/>
+          <w:color w:val="000000"/>
+          <w:spacing w:val="0"/>
+          <w:sz w:val="24"/>
+          <w:szCs w:val="24"/>
+          <w:shd w:val="clear" w:fill="FFFFFF"/>
+          <w:lang w:val="en-IN"/>
+        </w:rPr>
+        <w:t>The optional callback parameter is the name of a function to be executed after the load() method is completed.</w:t>
+      </w:r>
+      <w:r>
+        <w:rPr>
+          <w:rFonts w:hint="default" w:ascii="Verdana" w:hAnsi="Verdana" w:eastAsia="SimSun"/>
+          <w:i w:val="0"/>
+          <w:iCs w:val="0"/>
+          <w:caps w:val="0"/>
+          <w:color w:val="000000"/>
+          <w:spacing w:val="0"/>
+          <w:sz w:val="24"/>
+          <w:szCs w:val="24"/>
+          <w:shd w:val="clear" w:fill="FFFFFF"/>
+          <w:lang w:val="en-IN"/>
+        </w:rPr>
+        <w:tab/>
+      </w:r>
+    </w:p>
+    <w:p>
+      <w:pPr>
+        <w:outlineLvl w:val="9"/>
+        <w:rPr>
+          <w:rFonts w:hint="default" w:ascii="Verdana" w:hAnsi="Verdana" w:eastAsia="SimSun"/>
+          <w:i w:val="0"/>
+          <w:iCs w:val="0"/>
+          <w:caps w:val="0"/>
+          <w:color w:val="000000"/>
+          <w:spacing w:val="0"/>
+          <w:sz w:val="24"/>
+          <w:szCs w:val="24"/>
+          <w:shd w:val="clear" w:fill="FFFFFF"/>
+          <w:lang w:val="en-IN"/>
+        </w:rPr>
+      </w:pPr>
+    </w:p>
+    <w:p>
+      <w:pPr>
+        <w:outlineLvl w:val="9"/>
+        <w:rPr>
+          <w:rFonts w:hint="default" w:ascii="Verdana" w:hAnsi="Verdana" w:eastAsia="SimSun"/>
+          <w:i w:val="0"/>
+          <w:iCs w:val="0"/>
+          <w:caps w:val="0"/>
+          <w:color w:val="000000"/>
+          <w:spacing w:val="0"/>
+          <w:sz w:val="24"/>
+          <w:szCs w:val="24"/>
+          <w:shd w:val="clear" w:fill="FFFFFF"/>
+          <w:lang w:val="en-IN"/>
+        </w:rPr>
+      </w:pPr>
+      <w:r>
+        <w:rPr>
+          <w:rFonts w:hint="default" w:ascii="Verdana" w:hAnsi="Verdana" w:eastAsia="SimSun"/>
+          <w:i w:val="0"/>
+          <w:iCs w:val="0"/>
+          <w:caps w:val="0"/>
+          <w:color w:val="000000"/>
+          <w:spacing w:val="0"/>
+          <w:sz w:val="24"/>
+          <w:szCs w:val="24"/>
+          <w:shd w:val="clear" w:fill="FFFFFF"/>
+          <w:lang w:val="en-IN"/>
+        </w:rPr>
+        <w:t>The optional callback parameter specifies a callback function to run when the load() method is completed. The callback function can have different parameters:</w:t>
+      </w:r>
+    </w:p>
+    <w:p>
+      <w:pPr>
+        <w:outlineLvl w:val="9"/>
+        <w:rPr>
+          <w:rFonts w:hint="default" w:ascii="Verdana" w:hAnsi="Verdana" w:eastAsia="SimSun"/>
+          <w:i w:val="0"/>
+          <w:iCs w:val="0"/>
+          <w:caps w:val="0"/>
+          <w:color w:val="000000"/>
+          <w:spacing w:val="0"/>
+          <w:sz w:val="24"/>
+          <w:szCs w:val="24"/>
+          <w:shd w:val="clear" w:fill="FFFFFF"/>
+          <w:lang w:val="en-IN"/>
+        </w:rPr>
+      </w:pPr>
+    </w:p>
+    <w:p>
+      <w:pPr>
+        <w:outlineLvl w:val="9"/>
+        <w:rPr>
+          <w:rFonts w:hint="default" w:ascii="Verdana" w:hAnsi="Verdana" w:eastAsia="SimSun"/>
+          <w:i w:val="0"/>
+          <w:iCs w:val="0"/>
+          <w:caps w:val="0"/>
+          <w:color w:val="000000"/>
+          <w:spacing w:val="0"/>
+          <w:sz w:val="24"/>
+          <w:szCs w:val="24"/>
+          <w:shd w:val="clear" w:fill="FFFFFF"/>
+          <w:lang w:val="en-IN"/>
+        </w:rPr>
+      </w:pPr>
+      <w:r>
+        <w:rPr>
+          <w:rFonts w:hint="default" w:ascii="Verdana" w:hAnsi="Verdana" w:eastAsia="SimSun"/>
+          <w:i w:val="0"/>
+          <w:iCs w:val="0"/>
+          <w:caps w:val="0"/>
+          <w:color w:val="000000"/>
+          <w:spacing w:val="0"/>
+          <w:sz w:val="24"/>
+          <w:szCs w:val="24"/>
+          <w:shd w:val="clear" w:fill="FFFFFF"/>
+          <w:lang w:val="en-IN"/>
+        </w:rPr>
+        <w:t>responseTxt - contains the resulting content if the call succeeds</w:t>
+      </w:r>
+    </w:p>
+    <w:p>
+      <w:pPr>
+        <w:outlineLvl w:val="9"/>
+        <w:rPr>
+          <w:rFonts w:hint="default" w:ascii="Verdana" w:hAnsi="Verdana" w:eastAsia="SimSun"/>
+          <w:i w:val="0"/>
+          <w:iCs w:val="0"/>
+          <w:caps w:val="0"/>
+          <w:color w:val="000000"/>
+          <w:spacing w:val="0"/>
+          <w:sz w:val="24"/>
+          <w:szCs w:val="24"/>
+          <w:shd w:val="clear" w:fill="FFFFFF"/>
+          <w:lang w:val="en-IN"/>
+        </w:rPr>
+      </w:pPr>
+      <w:r>
+        <w:rPr>
+          <w:rFonts w:hint="default" w:ascii="Verdana" w:hAnsi="Verdana" w:eastAsia="SimSun"/>
+          <w:i w:val="0"/>
+          <w:iCs w:val="0"/>
+          <w:caps w:val="0"/>
+          <w:color w:val="000000"/>
+          <w:spacing w:val="0"/>
+          <w:sz w:val="24"/>
+          <w:szCs w:val="24"/>
+          <w:shd w:val="clear" w:fill="FFFFFF"/>
+          <w:lang w:val="en-IN"/>
+        </w:rPr>
+        <w:t>statusTxt - contains the status of the call</w:t>
+      </w:r>
+    </w:p>
+    <w:p>
+      <w:pPr>
+        <w:outlineLvl w:val="9"/>
+        <w:rPr>
+          <w:rFonts w:hint="default" w:ascii="Verdana" w:hAnsi="Verdana" w:eastAsia="SimSun"/>
+          <w:i w:val="0"/>
+          <w:iCs w:val="0"/>
+          <w:caps w:val="0"/>
+          <w:color w:val="000000"/>
+          <w:spacing w:val="0"/>
+          <w:sz w:val="24"/>
+          <w:szCs w:val="24"/>
+          <w:shd w:val="clear" w:fill="FFFFFF"/>
+          <w:lang w:val="en-IN"/>
+        </w:rPr>
+      </w:pPr>
+      <w:r>
+        <w:rPr>
+          <w:rFonts w:hint="default" w:ascii="Verdana" w:hAnsi="Verdana" w:eastAsia="SimSun"/>
+          <w:i w:val="0"/>
+          <w:iCs w:val="0"/>
+          <w:caps w:val="0"/>
+          <w:color w:val="000000"/>
+          <w:spacing w:val="0"/>
+          <w:sz w:val="24"/>
+          <w:szCs w:val="24"/>
+          <w:shd w:val="clear" w:fill="FFFFFF"/>
+          <w:lang w:val="en-IN"/>
+        </w:rPr>
+        <w:t>xhr - contains the XMLHttpRequest object</w:t>
+      </w:r>
+    </w:p>
+    <w:p>
+      <w:pPr>
+        <w:outlineLvl w:val="9"/>
+        <w:rPr>
+          <w:rFonts w:hint="default" w:ascii="Verdana" w:hAnsi="Verdana" w:eastAsia="SimSun"/>
+          <w:i w:val="0"/>
+          <w:iCs w:val="0"/>
+          <w:caps w:val="0"/>
+          <w:color w:val="000000"/>
+          <w:spacing w:val="0"/>
+          <w:sz w:val="24"/>
+          <w:szCs w:val="24"/>
+          <w:shd w:val="clear" w:fill="FFFFFF"/>
+          <w:lang w:val="en-IN"/>
+        </w:rPr>
+      </w:pPr>
+    </w:p>
+    <w:p>
+      <w:pPr>
+        <w:outlineLvl w:val="9"/>
+        <w:rPr>
+          <w:rFonts w:hint="default" w:ascii="Verdana" w:hAnsi="Verdana" w:eastAsia="SimSun"/>
+          <w:i w:val="0"/>
+          <w:iCs w:val="0"/>
+          <w:caps w:val="0"/>
+          <w:color w:val="000000"/>
+          <w:spacing w:val="0"/>
+          <w:sz w:val="24"/>
+          <w:szCs w:val="24"/>
+          <w:shd w:val="clear" w:fill="FFFFFF"/>
+          <w:lang w:val="en-IN"/>
+        </w:rPr>
+      </w:pPr>
+      <w:r>
+        <w:rPr>
+          <w:rFonts w:hint="default" w:ascii="Verdana" w:hAnsi="Verdana" w:eastAsia="SimSun"/>
+          <w:i w:val="0"/>
+          <w:iCs w:val="0"/>
+          <w:caps w:val="0"/>
+          <w:color w:val="000000"/>
+          <w:spacing w:val="0"/>
+          <w:sz w:val="24"/>
+          <w:szCs w:val="24"/>
+          <w:shd w:val="clear" w:fill="FFFFFF"/>
+          <w:lang w:val="en-IN"/>
+        </w:rPr>
+        <w:t>Http GET and POST</w:t>
+      </w:r>
+    </w:p>
+    <w:p>
+      <w:pPr>
+        <w:outlineLvl w:val="9"/>
+        <w:rPr>
+          <w:rFonts w:hint="default" w:ascii="Verdana" w:hAnsi="Verdana" w:eastAsia="SimSun"/>
+          <w:i w:val="0"/>
+          <w:iCs w:val="0"/>
+          <w:caps w:val="0"/>
+          <w:color w:val="000000"/>
+          <w:spacing w:val="0"/>
+          <w:sz w:val="24"/>
+          <w:szCs w:val="24"/>
+          <w:shd w:val="clear" w:fill="FFFFFF"/>
+          <w:lang w:val="en-IN"/>
+        </w:rPr>
+      </w:pPr>
+    </w:p>
+    <w:p>
+      <w:pPr>
+        <w:outlineLvl w:val="9"/>
+        <w:rPr>
+          <w:rFonts w:hint="default" w:ascii="Verdana" w:hAnsi="Verdana" w:eastAsia="SimSun"/>
+          <w:i w:val="0"/>
+          <w:iCs w:val="0"/>
+          <w:caps w:val="0"/>
+          <w:color w:val="000000"/>
+          <w:spacing w:val="0"/>
+          <w:sz w:val="24"/>
+          <w:szCs w:val="24"/>
+          <w:shd w:val="clear" w:fill="FFFFFF"/>
+          <w:lang w:val="en-IN"/>
+        </w:rPr>
+      </w:pPr>
+      <w:r>
+        <w:rPr>
+          <w:rFonts w:hint="default" w:ascii="Verdana" w:hAnsi="Verdana" w:eastAsia="SimSun"/>
+          <w:i w:val="0"/>
+          <w:iCs w:val="0"/>
+          <w:caps w:val="0"/>
+          <w:color w:val="000000"/>
+          <w:spacing w:val="0"/>
+          <w:sz w:val="24"/>
+          <w:szCs w:val="24"/>
+          <w:shd w:val="clear" w:fill="FFFFFF"/>
+          <w:lang w:val="en-IN"/>
+        </w:rPr>
+        <w:t>Two commonly used methods for a request-response between a client and server are: GET and POST.</w:t>
+      </w:r>
+    </w:p>
+    <w:p>
+      <w:pPr>
+        <w:outlineLvl w:val="9"/>
+        <w:rPr>
+          <w:rFonts w:hint="default" w:ascii="Verdana" w:hAnsi="Verdana" w:eastAsia="SimSun"/>
+          <w:i w:val="0"/>
+          <w:iCs w:val="0"/>
+          <w:caps w:val="0"/>
+          <w:color w:val="000000"/>
+          <w:spacing w:val="0"/>
+          <w:sz w:val="24"/>
+          <w:szCs w:val="24"/>
+          <w:shd w:val="clear" w:fill="FFFFFF"/>
+          <w:lang w:val="en-IN"/>
+        </w:rPr>
+      </w:pPr>
+    </w:p>
+    <w:p>
+      <w:pPr>
+        <w:outlineLvl w:val="9"/>
+        <w:rPr>
+          <w:rFonts w:hint="default" w:ascii="Verdana" w:hAnsi="Verdana" w:eastAsia="SimSun"/>
+          <w:i w:val="0"/>
+          <w:iCs w:val="0"/>
+          <w:caps w:val="0"/>
+          <w:color w:val="000000"/>
+          <w:spacing w:val="0"/>
+          <w:sz w:val="24"/>
+          <w:szCs w:val="24"/>
+          <w:shd w:val="clear" w:fill="FFFFFF"/>
+          <w:lang w:val="en-IN"/>
+        </w:rPr>
+      </w:pPr>
+      <w:r>
+        <w:rPr>
+          <w:rFonts w:hint="default" w:ascii="Verdana" w:hAnsi="Verdana" w:eastAsia="SimSun"/>
+          <w:i w:val="0"/>
+          <w:iCs w:val="0"/>
+          <w:caps w:val="0"/>
+          <w:color w:val="000000"/>
+          <w:spacing w:val="0"/>
+          <w:sz w:val="24"/>
+          <w:szCs w:val="24"/>
+          <w:shd w:val="clear" w:fill="FFFFFF"/>
+          <w:lang w:val="en-IN"/>
+        </w:rPr>
+        <w:t>GET - Requests data from a specified resource</w:t>
+      </w:r>
+    </w:p>
+    <w:p>
+      <w:pPr>
+        <w:outlineLvl w:val="9"/>
+        <w:rPr>
+          <w:rFonts w:hint="default" w:ascii="Verdana" w:hAnsi="Verdana" w:eastAsia="SimSun"/>
+          <w:i w:val="0"/>
+          <w:iCs w:val="0"/>
+          <w:caps w:val="0"/>
+          <w:color w:val="000000"/>
+          <w:spacing w:val="0"/>
+          <w:sz w:val="24"/>
+          <w:szCs w:val="24"/>
+          <w:shd w:val="clear" w:fill="FFFFFF"/>
+          <w:lang w:val="en-IN"/>
+        </w:rPr>
+      </w:pPr>
+      <w:r>
+        <w:rPr>
+          <w:rFonts w:hint="default" w:ascii="Verdana" w:hAnsi="Verdana" w:eastAsia="SimSun"/>
+          <w:i w:val="0"/>
+          <w:iCs w:val="0"/>
+          <w:caps w:val="0"/>
+          <w:color w:val="000000"/>
+          <w:spacing w:val="0"/>
+          <w:sz w:val="24"/>
+          <w:szCs w:val="24"/>
+          <w:shd w:val="clear" w:fill="FFFFFF"/>
+          <w:lang w:val="en-IN"/>
+        </w:rPr>
+        <w:t>POST - Submits data to be processed to a specified resource</w:t>
+      </w:r>
+    </w:p>
+    <w:p>
+      <w:pPr>
+        <w:rPr>
+          <w:rFonts w:hint="default" w:ascii="Verdana" w:hAnsi="Verdana" w:eastAsia="SimSun"/>
+          <w:i w:val="0"/>
+          <w:iCs w:val="0"/>
+          <w:caps w:val="0"/>
+          <w:color w:val="000000"/>
+          <w:spacing w:val="0"/>
+          <w:sz w:val="24"/>
+          <w:szCs w:val="24"/>
+          <w:shd w:val="clear" w:fill="FFFFFF"/>
+          <w:lang w:val="en-IN"/>
+        </w:rPr>
+      </w:pPr>
+    </w:p>
+    <w:p>
+      <w:pPr>
+        <w:rPr>
+          <w:rFonts w:hint="default" w:ascii="Verdana" w:hAnsi="Verdana" w:eastAsia="SimSun"/>
+          <w:i w:val="0"/>
+          <w:iCs w:val="0"/>
+          <w:caps w:val="0"/>
+          <w:color w:val="000000"/>
+          <w:spacing w:val="0"/>
+          <w:sz w:val="24"/>
+          <w:szCs w:val="24"/>
+          <w:shd w:val="clear" w:fill="FFFFFF"/>
+          <w:lang w:val="en-IN"/>
+        </w:rPr>
+      </w:pPr>
+      <w:r>
+        <w:rPr>
+          <w:rFonts w:hint="default" w:ascii="Verdana" w:hAnsi="Verdana" w:eastAsia="SimSun"/>
+          <w:i w:val="0"/>
+          <w:iCs w:val="0"/>
+          <w:caps w:val="0"/>
+          <w:color w:val="000000"/>
+          <w:spacing w:val="0"/>
+          <w:sz w:val="24"/>
+          <w:szCs w:val="24"/>
+          <w:shd w:val="clear" w:fill="FFFFFF"/>
+          <w:lang w:val="en-IN"/>
+        </w:rPr>
+        <w:t>$.get(URL,callback);</w:t>
+      </w:r>
+    </w:p>
+    <w:p>
+      <w:pPr>
+        <w:rPr>
+          <w:rFonts w:hint="default" w:ascii="Verdana" w:hAnsi="Verdana" w:eastAsia="SimSun"/>
+          <w:i w:val="0"/>
+          <w:iCs w:val="0"/>
+          <w:caps w:val="0"/>
+          <w:color w:val="000000"/>
+          <w:spacing w:val="0"/>
+          <w:sz w:val="24"/>
+          <w:szCs w:val="24"/>
+          <w:shd w:val="clear" w:fill="FFFFFF"/>
+          <w:lang w:val="en-IN"/>
+        </w:rPr>
+      </w:pPr>
+    </w:p>
+    <w:p>
+      <w:pPr>
+        <w:rPr>
+          <w:rFonts w:hint="default" w:ascii="Verdana" w:hAnsi="Verdana" w:eastAsia="SimSun"/>
+          <w:i w:val="0"/>
+          <w:iCs w:val="0"/>
+          <w:caps w:val="0"/>
+          <w:color w:val="000000"/>
+          <w:spacing w:val="0"/>
+          <w:sz w:val="24"/>
+          <w:szCs w:val="24"/>
+          <w:shd w:val="clear" w:fill="FFFFFF"/>
+          <w:lang w:val="en-IN"/>
+        </w:rPr>
+      </w:pPr>
+      <w:r>
+        <w:rPr>
+          <w:rFonts w:hint="default" w:ascii="Verdana" w:hAnsi="Verdana" w:eastAsia="SimSun"/>
+          <w:i w:val="0"/>
+          <w:iCs w:val="0"/>
+          <w:caps w:val="0"/>
+          <w:color w:val="000000"/>
+          <w:spacing w:val="0"/>
+          <w:sz w:val="24"/>
+          <w:szCs w:val="24"/>
+          <w:shd w:val="clear" w:fill="FFFFFF"/>
+          <w:lang w:val="en-IN"/>
+        </w:rPr>
+        <w:t>$.post(URL,data,callback);</w:t>
+      </w:r>
+    </w:p>
+    <w:p>
+      <w:pPr>
+        <w:rPr>
+          <w:rFonts w:hint="default" w:ascii="Verdana" w:hAnsi="Verdana" w:eastAsia="SimSun"/>
+          <w:i w:val="0"/>
+          <w:iCs w:val="0"/>
+          <w:caps w:val="0"/>
+          <w:color w:val="000000"/>
+          <w:spacing w:val="0"/>
+          <w:sz w:val="24"/>
+          <w:szCs w:val="24"/>
+          <w:shd w:val="clear" w:fill="FFFFFF"/>
+          <w:lang w:val="en-IN"/>
+        </w:rPr>
+      </w:pPr>
+    </w:p>
+    <w:p>
+      <w:pPr>
+        <w:rPr>
+          <w:rFonts w:hint="default" w:ascii="Verdana" w:hAnsi="Verdana" w:eastAsia="SimSun"/>
+          <w:i w:val="0"/>
+          <w:iCs w:val="0"/>
+          <w:caps w:val="0"/>
+          <w:color w:val="000000"/>
+          <w:spacing w:val="0"/>
+          <w:sz w:val="24"/>
+          <w:szCs w:val="24"/>
+          <w:shd w:val="clear" w:fill="FFFFFF"/>
+          <w:lang w:val="en-IN"/>
+        </w:rPr>
+      </w:pPr>
+      <w:r>
+        <w:rPr>
+          <w:rFonts w:hint="default" w:ascii="Verdana" w:hAnsi="Verdana" w:eastAsia="SimSun"/>
+          <w:i w:val="0"/>
+          <w:iCs w:val="0"/>
+          <w:caps w:val="0"/>
+          <w:color w:val="000000"/>
+          <w:spacing w:val="0"/>
+          <w:sz w:val="24"/>
+          <w:szCs w:val="24"/>
+          <w:shd w:val="clear" w:fill="FFFFFF"/>
+          <w:lang w:val="en-IN"/>
+        </w:rPr>
+        <w:t>jQuery noConflict</w:t>
+      </w:r>
+    </w:p>
+    <w:p>
+      <w:pPr>
+        <w:rPr>
+          <w:rFonts w:hint="default" w:ascii="Verdana" w:hAnsi="Verdana" w:eastAsia="SimSun"/>
+          <w:i w:val="0"/>
+          <w:iCs w:val="0"/>
+          <w:caps w:val="0"/>
+          <w:color w:val="000000"/>
+          <w:spacing w:val="0"/>
+          <w:sz w:val="24"/>
+          <w:szCs w:val="24"/>
+          <w:shd w:val="clear" w:fill="FFFFFF"/>
+          <w:lang w:val="en-IN"/>
+        </w:rPr>
+      </w:pPr>
+    </w:p>
+    <w:p>
+      <w:pPr>
+        <w:rPr>
+          <w:rFonts w:hint="default" w:ascii="Verdana" w:hAnsi="Verdana" w:eastAsia="SimSun"/>
+          <w:i w:val="0"/>
+          <w:iCs w:val="0"/>
+          <w:caps w:val="0"/>
+          <w:color w:val="000000"/>
+          <w:spacing w:val="0"/>
+          <w:sz w:val="24"/>
+          <w:szCs w:val="24"/>
+          <w:shd w:val="clear" w:fill="FFFFFF"/>
+          <w:lang w:val="en-IN"/>
+        </w:rPr>
+      </w:pPr>
+      <w:r>
+        <w:rPr>
+          <w:rFonts w:hint="default" w:ascii="Verdana" w:hAnsi="Verdana" w:eastAsia="SimSun"/>
+          <w:i w:val="0"/>
+          <w:iCs w:val="0"/>
+          <w:caps w:val="0"/>
+          <w:color w:val="000000"/>
+          <w:spacing w:val="0"/>
+          <w:sz w:val="24"/>
+          <w:szCs w:val="24"/>
+          <w:shd w:val="clear" w:fill="FFFFFF"/>
+          <w:lang w:val="en-IN"/>
+        </w:rPr>
+        <w:t>The jquery noConflict method returns a reference which can be stored and used instead of ‘$’.</w:t>
+      </w:r>
+    </w:p>
+    <w:p>
+      <w:pPr>
+        <w:rPr>
+          <w:rFonts w:hint="default" w:ascii="Verdana" w:hAnsi="Verdana" w:eastAsia="SimSun"/>
+          <w:i w:val="0"/>
+          <w:iCs w:val="0"/>
+          <w:caps w:val="0"/>
+          <w:color w:val="000000"/>
+          <w:spacing w:val="0"/>
+          <w:sz w:val="24"/>
+          <w:szCs w:val="24"/>
+          <w:shd w:val="clear" w:fill="FFFFFF"/>
+          <w:lang w:val="en-IN"/>
+        </w:rPr>
+      </w:pPr>
+    </w:p>
+    <w:p>
+      <w:pPr>
+        <w:rPr>
+          <w:rFonts w:hint="default" w:ascii="Verdana" w:hAnsi="Verdana" w:eastAsia="SimSun"/>
+          <w:i w:val="0"/>
+          <w:iCs w:val="0"/>
+          <w:caps w:val="0"/>
+          <w:color w:val="000000"/>
+          <w:spacing w:val="0"/>
+          <w:sz w:val="24"/>
+          <w:szCs w:val="24"/>
+          <w:shd w:val="clear" w:fill="FFFFFF"/>
+          <w:lang w:val="en-IN"/>
+        </w:rPr>
+      </w:pPr>
+      <w:r>
+        <w:rPr>
+          <w:rFonts w:hint="default" w:ascii="Verdana" w:hAnsi="Verdana" w:eastAsia="SimSun"/>
+          <w:i w:val="0"/>
+          <w:iCs w:val="0"/>
+          <w:caps w:val="0"/>
+          <w:color w:val="000000"/>
+          <w:spacing w:val="0"/>
+          <w:sz w:val="24"/>
+          <w:szCs w:val="24"/>
+          <w:shd w:val="clear" w:fill="FFFFFF"/>
+          <w:lang w:val="en-IN"/>
+        </w:rPr>
+        <w:t>var s= $.noConflict()</w:t>
+      </w:r>
+    </w:p>
+    <w:p>
+      <w:pPr>
+        <w:rPr>
+          <w:rFonts w:hint="default" w:ascii="Verdana" w:hAnsi="Verdana" w:eastAsia="SimSun"/>
+          <w:i w:val="0"/>
+          <w:iCs w:val="0"/>
+          <w:caps w:val="0"/>
+          <w:color w:val="000000"/>
+          <w:spacing w:val="0"/>
+          <w:sz w:val="24"/>
+          <w:szCs w:val="24"/>
+          <w:shd w:val="clear" w:fill="FFFFFF"/>
+          <w:lang w:val="en-IN"/>
+        </w:rPr>
+      </w:pPr>
+    </w:p>
+    <w:p>
+      <w:pPr>
+        <w:rPr>
+          <w:rFonts w:hint="default" w:ascii="Verdana" w:hAnsi="Verdana" w:eastAsia="SimSun"/>
+          <w:i w:val="0"/>
+          <w:iCs w:val="0"/>
+          <w:caps w:val="0"/>
+          <w:color w:val="000000"/>
+          <w:spacing w:val="0"/>
+          <w:sz w:val="24"/>
+          <w:szCs w:val="24"/>
+          <w:shd w:val="clear" w:fill="FFFFFF"/>
+          <w:lang w:val="en-IN"/>
+        </w:rPr>
+      </w:pPr>
+      <w:r>
+        <w:rPr>
+          <w:rFonts w:hint="default" w:ascii="Verdana" w:hAnsi="Verdana" w:eastAsia="SimSun"/>
+          <w:i w:val="0"/>
+          <w:iCs w:val="0"/>
+          <w:caps w:val="0"/>
+          <w:color w:val="000000"/>
+          <w:spacing w:val="0"/>
+          <w:sz w:val="24"/>
+          <w:szCs w:val="24"/>
+          <w:shd w:val="clear" w:fill="FFFFFF"/>
+          <w:lang w:val="en-IN"/>
+        </w:rPr>
+        <w:t>s(‘element’).selector() is valid.</w:t>
+      </w:r>
       <w:bookmarkStart w:id="0" w:name="_GoBack"/>
       <w:bookmarkEnd w:id="0"/>
     </w:p>
     <w:p>
       <w:pPr>
-        <w:outlineLvl w:val="9"/>
-        <w:rPr>
-          <w:rFonts w:hint="default" w:ascii="Verdana" w:hAnsi="Verdana" w:eastAsia="SimSun"/>
-          <w:i w:val="0"/>
-          <w:iCs w:val="0"/>
-          <w:caps w:val="0"/>
-          <w:color w:val="000000"/>
-          <w:spacing w:val="0"/>
-          <w:sz w:val="24"/>
-          <w:szCs w:val="24"/>
-          <w:shd w:val="clear" w:fill="FFFFFF"/>
-          <w:lang w:val="en-IN"/>
-        </w:rPr>
-      </w:pPr>
-    </w:p>
-    <w:p>
-      <w:pPr>
-        <w:outlineLvl w:val="9"/>
-        <w:rPr>
-          <w:rFonts w:hint="default" w:ascii="Verdana" w:hAnsi="Verdana" w:eastAsia="SimSun"/>
-          <w:i w:val="0"/>
-          <w:iCs w:val="0"/>
-          <w:caps w:val="0"/>
-          <w:color w:val="000000"/>
-          <w:spacing w:val="0"/>
-          <w:sz w:val="24"/>
-          <w:szCs w:val="24"/>
-          <w:shd w:val="clear" w:fill="FFFFFF"/>
-          <w:lang w:val="en-IN"/>
-        </w:rPr>
-      </w:pPr>
-    </w:p>
-    <w:p>
-      <w:pPr>
-        <w:outlineLvl w:val="9"/>
-        <w:rPr>
-          <w:rFonts w:hint="default" w:ascii="Verdana" w:hAnsi="Verdana" w:eastAsia="SimSun"/>
-          <w:i w:val="0"/>
-          <w:iCs w:val="0"/>
-          <w:caps w:val="0"/>
-          <w:color w:val="000000"/>
-          <w:spacing w:val="0"/>
-          <w:sz w:val="24"/>
-          <w:szCs w:val="24"/>
-          <w:shd w:val="clear" w:fill="FFFFFF"/>
-          <w:lang w:val="en-IN"/>
-        </w:rPr>
-      </w:pPr>
-    </w:p>
-    <w:p>
-      <w:pPr>
-        <w:outlineLvl w:val="9"/>
         <w:rPr>
           <w:rFonts w:hint="default" w:ascii="Verdana" w:hAnsi="Verdana" w:eastAsia="SimSun"/>
           <w:i w:val="0"/>
@@ -4968,7 +7957,7 @@
     <w:lsdException w:unhideWhenUsed="0" w:uiPriority="0" w:semiHidden="0" w:name="Body Text Indent 2"/>
     <w:lsdException w:unhideWhenUsed="0" w:uiPriority="0" w:semiHidden="0" w:name="Body Text Indent 3"/>
     <w:lsdException w:unhideWhenUsed="0" w:uiPriority="0" w:semiHidden="0" w:name="Block Text"/>
-    <w:lsdException w:unhideWhenUsed="0" w:uiPriority="0" w:semiHidden="0" w:name="Hyperlink"/>
+    <w:lsdException w:qFormat="1" w:unhideWhenUsed="0" w:uiPriority="0" w:semiHidden="0" w:name="Hyperlink"/>
     <w:lsdException w:unhideWhenUsed="0" w:uiPriority="0" w:semiHidden="0" w:name="FollowedHyperlink"/>
     <w:lsdException w:qFormat="1" w:unhideWhenUsed="0" w:uiPriority="0" w:semiHidden="0" w:name="Strong"/>
     <w:lsdException w:qFormat="1" w:unhideWhenUsed="0" w:uiPriority="0" w:semiHidden="0" w:name="Emphasis"/>
@@ -5162,6 +8151,7 @@
   <w:style w:type="character" w:styleId="4">
     <w:name w:val="Hyperlink"/>
     <w:basedOn w:val="2"/>
+    <w:qFormat/>
     <w:uiPriority w:val="0"/>
     <w:rPr>
       <w:color w:val="0000FF"/>
@@ -5177,6 +8167,7 @@
       <w:jc w:val="left"/>
     </w:pPr>
     <w:rPr>
+      <w:rFonts w:ascii="Times New Roman" w:hAnsi="Times New Roman" w:eastAsia="SimSun" w:cs="Times New Roman"/>
       <w:kern w:val="0"/>
       <w:sz w:val="24"/>
       <w:szCs w:val="24"/>

</xml_diff>